<commit_message>
Add manual intro documents
</commit_message>
<xml_diff>
--- a/ms.docx
+++ b/ms.docx
@@ -1,74 +1,252 @@
 
 <file path=word/document.xml><?xml version="1.0" encoding="utf-8"?>
-<w:document xmlns:o="urn:schemas-microsoft-com:office:office" xmlns:r="http://schemas.openxmlformats.org/officeDocument/2006/relationships" xmlns:v="urn:schemas-microsoft-com:vml" xmlns:w="http://schemas.openxmlformats.org/wordprocessingml/2006/main" xmlns:w10="urn:schemas-microsoft-com:office:word" xmlns:wp="http://schemas.openxmlformats.org/drawingml/2006/wordprocessingDrawing" xmlns:wps="http://schemas.microsoft.com/office/word/2010/wordprocessingShape" xmlns:wpg="http://schemas.microsoft.com/office/word/2010/wordprocessingGroup" xmlns:mc="http://schemas.openxmlformats.org/markup-compatibility/2006" xmlns:wp14="http://schemas.microsoft.com/office/word/2010/wordprocessingDrawing" xmlns:w14="http://schemas.microsoft.com/office/word/2010/wordml" mc:Ignorable="w14 wp14">
+<w:document xmlns:w="http://schemas.openxmlformats.org/wordprocessingml/2006/main" xmlns:m="http://schemas.openxmlformats.org/officeDocument/2006/math" xmlns:r="http://schemas.openxmlformats.org/officeDocument/2006/relationships" xmlns:o="urn:schemas-microsoft-com:office:office" xmlns:v="urn:schemas-microsoft-com:vml" xmlns:w10="urn:schemas-microsoft-com:office:word" xmlns:a="http://schemas.openxmlformats.org/drawingml/2006/main" xmlns:pic="http://schemas.openxmlformats.org/drawingml/2006/picture" xmlns:wp="http://schemas.openxmlformats.org/drawingml/2006/wordprocessingDrawing">
   <w:body>
     <w:p>
       <w:pPr>
         <w:pStyle w:val="Title"/>
-        <w:rPr/>
-      </w:pPr>
-      <w:r>
-        <w:rPr/>
-        <w:t>High sparrow body length decreases survival</w:t>
+      </w:pPr>
+      <w:r>
+        <w:t xml:space="preserve">High</w:t>
+      </w:r>
+      <w:r>
+        <w:t xml:space="preserve"> </w:t>
+      </w:r>
+      <w:r>
+        <w:t xml:space="preserve">sparrow</w:t>
+      </w:r>
+      <w:r>
+        <w:t xml:space="preserve"> </w:t>
+      </w:r>
+      <w:r>
+        <w:t xml:space="preserve">body</w:t>
+      </w:r>
+      <w:r>
+        <w:t xml:space="preserve"> </w:t>
+      </w:r>
+      <w:r>
+        <w:t xml:space="preserve">length</w:t>
+      </w:r>
+      <w:r>
+        <w:t xml:space="preserve"> </w:t>
+      </w:r>
+      <w:r>
+        <w:t xml:space="preserve">decreases</w:t>
+      </w:r>
+      <w:r>
+        <w:t xml:space="preserve"> </w:t>
+      </w:r>
+      <w:r>
+        <w:t xml:space="preserve">survival</w:t>
       </w:r>
     </w:p>
     <w:p>
       <w:pPr>
         <w:pStyle w:val="Subtitle"/>
-        <w:rPr/>
-      </w:pPr>
-      <w:r>
-        <w:rPr/>
-        <w:t>A demonstration of Rmarkdown using Herman Bumpus’ data</w:t>
+      </w:pPr>
+      <w:r>
+        <w:t xml:space="preserve">A</w:t>
+      </w:r>
+      <w:r>
+        <w:t xml:space="preserve"> </w:t>
+      </w:r>
+      <w:r>
+        <w:t xml:space="preserve">demonstration</w:t>
+      </w:r>
+      <w:r>
+        <w:t xml:space="preserve"> </w:t>
+      </w:r>
+      <w:r>
+        <w:t xml:space="preserve">of</w:t>
+      </w:r>
+      <w:r>
+        <w:t xml:space="preserve"> </w:t>
+      </w:r>
+      <w:r>
+        <w:t xml:space="preserve">Rmarkdown</w:t>
+      </w:r>
+      <w:r>
+        <w:t xml:space="preserve"> </w:t>
+      </w:r>
+      <w:r>
+        <w:t xml:space="preserve">using</w:t>
+      </w:r>
+      <w:r>
+        <w:t xml:space="preserve"> </w:t>
+      </w:r>
+      <w:r>
+        <w:t xml:space="preserve">Herman</w:t>
+      </w:r>
+      <w:r>
+        <w:t xml:space="preserve"> </w:t>
+      </w:r>
+      <w:r>
+        <w:t xml:space="preserve">Bumpus’</w:t>
+      </w:r>
+      <w:r>
+        <w:t xml:space="preserve"> </w:t>
+      </w:r>
+      <w:r>
+        <w:t xml:space="preserve">data</w:t>
       </w:r>
     </w:p>
     <w:p>
       <w:pPr>
         <w:pStyle w:val="Author"/>
-        <w:rPr/>
-      </w:pPr>
-      <w:r>
-        <w:rPr/>
-        <w:t>Brad Duthie</w:t>
+      </w:pPr>
+      <w:r>
+        <w:t xml:space="preserve">Brad</w:t>
+      </w:r>
+      <w:r>
+        <w:t xml:space="preserve"> </w:t>
+      </w:r>
+      <w:r>
+        <w:t xml:space="preserve">Duthie</w:t>
       </w:r>
     </w:p>
     <w:p>
       <w:pPr>
         <w:pStyle w:val="Heading1"/>
-        <w:rPr/>
-      </w:pPr>
-      <w:bookmarkStart w:id="0" w:name="abstract"/>
-      <w:bookmarkEnd w:id="0"/>
-      <w:r>
-        <w:rPr/>
-        <w:t>Abstract</w:t>
+      </w:pPr>
+      <w:bookmarkStart w:id="21" w:name="abstract"/>
+      <w:bookmarkEnd w:id="21"/>
+      <w:r>
+        <w:t xml:space="preserve">Abstract</w:t>
       </w:r>
     </w:p>
     <w:p>
       <w:pPr>
-        <w:pStyle w:val="Normal"/>
-        <w:rPr/>
-      </w:pPr>
-      <w:r>
-        <w:rPr/>
-        <w:t xml:space="preserve">Writing documents in Rmarkdown using Rstudio can make scientific workflow more efficient, and here I demonstrate how a scientific manuscript can be written using a classical data set first published by Herman Bumpus. I integrate Bumpus’ data with Rmarkdown to produce a sample manuscript, testing whether or not sparrow body length decreases survival following a storm in southern New England. Using a t-test, I show that surviving birds have lower body length than birds that do not survive. All analyses of data are incorporated into the underlying Rmarkdown document, including figures and a table. References are incorporated using BibTeX. The underlying code for this manuscript is publicly available </w:t>
-      </w:r>
-      <w:hyperlink r:id="rId2">
+        <w:pStyle w:val="FirstParagraph"/>
+      </w:pPr>
+      <w:r>
+        <w:t xml:space="preserve">Writing documents in Rmarkdown using Rstudio can make scientific workflow more efficient, and here I demonstrate how a scientific manuscript can be written using a classical data set first published by Herman Bumpus. I integrate Bumpus’ data with Rmarkdown to produce a sample manuscript, testing whether or not sparrow body length decreases survival following a storm in southern New England. Using a t-test, I show that surviving birds have lower body length than birds that do not survive. All analyses of data are incorporated into the underlying Rmarkdown document, including figures and a table. References are incorporated using BibTeX. The underlying code for this manuscript is publicly available</w:t>
+      </w:r>
+      <w:r>
+        <w:t xml:space="preserve"> </w:t>
+      </w:r>
+      <w:hyperlink r:id="rId22">
         <w:r>
           <w:rPr>
-            <w:rStyle w:val="InternetLink"/>
+            <w:rStyle w:val="Hyperlink"/>
           </w:rPr>
-          <w:t>on GitHub</w:t>
+          <w:t xml:space="preserve">on GitHub</w:t>
         </w:r>
       </w:hyperlink>
       <w:r>
-        <w:rPr/>
-        <w:t xml:space="preserve"> as part of the Stirling Coding Club organisation.</w:t>
+        <w:t xml:space="preserve"> </w:t>
+      </w:r>
+      <w:r>
+        <w:t xml:space="preserve">as part of the Stirling Coding Club organisation.</w:t>
+      </w:r>
+    </w:p>
+    <w:p>
+      <w:pPr>
+        <w:pStyle w:val="Heading1"/>
+      </w:pPr>
+      <w:bookmarkStart w:id="23" w:name="introduction"/>
+      <w:bookmarkEnd w:id="23"/>
+      <w:r>
+        <w:t xml:space="preserve">Introduction</w:t>
+      </w:r>
+    </w:p>
+    <w:p>
+      <w:pPr>
+        <w:pStyle w:val="FirstParagraph"/>
+      </w:pPr>
+      <w:r>
+        <w:t xml:space="preserve">In the late 1800s, there was a particulalry severe snowstorm in Providence, Rhode Island. At the time, Herman Bumpus was a professor of comparative zoology at Brown University. Bumpus noticed that the storm had a particularly negative effect on the local sparrow population (</w:t>
+      </w:r>
+      <w:r>
+        <w:rPr>
+          <w:i/>
+        </w:rPr>
+        <w:t xml:space="preserve">Passer domesticus</w:t>
+      </w:r>
+      <w:r>
+        <w:t xml:space="preserve">) and decided to use the event to test Charle’s Darwin’s theory of natural selection (Darwin 1959). Bumpus collected 136 sparrows; some of these sparrows survived the storm, while others perished. Bumpus published a paper and all of the data that he had collected (Bumpus 1989). These data are now a classic data set in biology, and have been analysed multiple times (e.g., Johnston et al. 1972). Here I will use Bumpus’ data to demonstrate how to write a scientific manuscript in Rmarkdown.</w:t>
+      </w:r>
+    </w:p>
+    <w:p>
+      <w:pPr>
+        <w:pStyle w:val="BodyText"/>
+      </w:pPr>
+      <w:r>
+        <w:t xml:space="preserve">The focus of this manuscript is therefore not on Bumpus’ data or survival of sparrows</w:t>
+      </w:r>
+      <w:r>
+        <w:t xml:space="preserve"> </w:t>
+      </w:r>
+      <w:r>
+        <w:rPr>
+          <w:i/>
+        </w:rPr>
+        <w:t xml:space="preserve">per se</w:t>
+      </w:r>
+      <w:r>
+        <w:t xml:space="preserve">, but the process of scientific writing using Rmarkdown. I have chosen the Bumpus data set because it provides a useful tool for working through most key features of Rmarkdown that scientists might want to use when writing a manuscript. The example question that I will address through this data set and R analysis in Rmarkdown is whether or not increasing sparrow body length is associated with decreased survival following a storm.</w:t>
+      </w:r>
+    </w:p>
+    <w:p>
+      <w:pPr>
+        <w:pStyle w:val="Heading1"/>
+      </w:pPr>
+      <w:bookmarkStart w:id="24" w:name="references"/>
+      <w:bookmarkEnd w:id="24"/>
+      <w:r>
+        <w:t xml:space="preserve">References</w:t>
+      </w:r>
+    </w:p>
+    <w:p>
+      <w:pPr>
+        <w:pStyle w:val="FirstParagraph"/>
+      </w:pPr>
+      <w:r>
+        <w:t xml:space="preserve">Bumpus, H. C. (1898). Eleventh lecture. The elimination of the unfit as illustrated by the introduced sparrow,</w:t>
+      </w:r>
+      <w:r>
+        <w:t xml:space="preserve"> </w:t>
+      </w:r>
+      <w:r>
+        <w:rPr>
+          <w:i/>
+        </w:rPr>
+        <w:t xml:space="preserve">Passer domesticus</w:t>
+      </w:r>
+      <w:r>
+        <w:t xml:space="preserve">. (A fourth contribution to the study of variation.). Biological Lectures: Woods Hole Marine Biological Laboratory, 209–225.</w:t>
+      </w:r>
+    </w:p>
+    <w:p>
+      <w:pPr>
+        <w:pStyle w:val="BodyText"/>
+      </w:pPr>
+      <w:r>
+        <w:t xml:space="preserve">Darwin, C. (1859). The Origin of Species. New York: Penguin.</w:t>
+      </w:r>
+    </w:p>
+    <w:p>
+      <w:pPr>
+        <w:pStyle w:val="BodyText"/>
+      </w:pPr>
+      <w:r>
+        <w:t xml:space="preserve">Johnston, R. F., Niles, D. M., &amp; Rohwer, S. A. (1972). Hermon Bumpus and natural selection in the House Sparrow</w:t>
+      </w:r>
+      <w:r>
+        <w:t xml:space="preserve"> </w:t>
+      </w:r>
+      <w:r>
+        <w:rPr>
+          <w:i/>
+        </w:rPr>
+        <w:t xml:space="preserve">Passer domesticus</w:t>
+      </w:r>
+      <w:r>
+        <w:t xml:space="preserve">. Evolution, 26, 20–31.</w:t>
       </w:r>
     </w:p>
     <w:sectPr>
-      <w:headerReference w:type="default" r:id="rId3"/>
-      <w:footerReference w:type="default" r:id="rId4"/>
+      <w:headerReference w:type="default" r:id="rId8"/>
+      <w:footerReference w:type="default" r:id="rId9"/>
       <w:type w:val="nextPage"/>
       <w:pgSz w:w="11906" w:h="16838"/>
       <w:pgMar w:left="2552" w:right="1418" w:header="720" w:top="1418" w:footer="720" w:bottom="1134" w:gutter="0"/>
@@ -101,7 +279,7 @@
       <w:fldChar w:fldCharType="separate"/>
     </w:r>
     <w:r>
-      <w:t>1</w:t>
+      <w:t>3</w:t>
     </w:r>
     <w:r>
       <w:fldChar w:fldCharType="end"/>
@@ -110,6 +288,25 @@
 </w:ftr>
 </file>
 
+<file path=word/footnotes.xml><?xml version="1.0" encoding="utf-8"?>
+<w:footnotes xmlns:w="http://schemas.openxmlformats.org/wordprocessingml/2006/main" xmlns:m="http://schemas.openxmlformats.org/officeDocument/2006/math" xmlns:r="http://schemas.openxmlformats.org/officeDocument/2006/relationships" xmlns:o="urn:schemas-microsoft-com:office:office" xmlns:v="urn:schemas-microsoft-com:vml" xmlns:w10="urn:schemas-microsoft-com:office:word" xmlns:a="http://schemas.openxmlformats.org/drawingml/2006/main" xmlns:pic="http://schemas.openxmlformats.org/drawingml/2006/picture" xmlns:wp="http://schemas.openxmlformats.org/drawingml/2006/wordprocessingDrawing">
+  <w:footnote w:type="continuationSeparator" w:id="0">
+    <w:p>
+      <w:r>
+        <w:continuationSeparator/>
+      </w:r>
+    </w:p>
+  </w:footnote>
+  <w:footnote w:type="separator" w:id="-1">
+    <w:p>
+      <w:r>
+        <w:separator/>
+      </w:r>
+    </w:p>
+  </w:footnote>
+</w:footnotes>
+</file>
+
 <file path=word/header1.xml><?xml version="1.0" encoding="utf-8"?>
 <w:hdr xmlns:o="urn:schemas-microsoft-com:office:office" xmlns:r="http://schemas.openxmlformats.org/officeDocument/2006/relationships" xmlns:v="urn:schemas-microsoft-com:vml" xmlns:w="http://schemas.openxmlformats.org/wordprocessingml/2006/main" xmlns:w10="urn:schemas-microsoft-com:office:word" xmlns:wp="http://schemas.openxmlformats.org/drawingml/2006/wordprocessingDrawing" xmlns:wps="http://schemas.microsoft.com/office/word/2010/wordprocessingShape" xmlns:wpg="http://schemas.microsoft.com/office/word/2010/wordprocessingGroup" xmlns:mc="http://schemas.openxmlformats.org/markup-compatibility/2006" xmlns:wp14="http://schemas.microsoft.com/office/word/2010/wordprocessingDrawing" xmlns:w14="http://schemas.microsoft.com/office/word/2010/wordml" mc:Ignorable="w14 wp14">
   <w:p>
@@ -122,6 +319,179 @@
     </w:r>
   </w:p>
 </w:hdr>
+</file>
+
+<file path=word/numbering.xml><?xml version="1.0" encoding="utf-8"?>
+<w:numbering xmlns:w="http://schemas.openxmlformats.org/wordprocessingml/2006/main">
+  <w:abstractNum w:abstractNumId="0">
+    <w:nsid w:val="e17f69ba"/>
+    <w:multiLevelType w:val="multilevel"/>
+    <w:lvl w:ilvl="0">
+      <w:numFmt w:val="bullet"/>
+      <w:lvlText w:val=" "/>
+      <w:lvlJc w:val="left"/>
+      <w:pPr>
+        <w:tabs>
+          <w:tab w:val="num" w:pos="0"/>
+        </w:tabs>
+        <w:ind w:left="480" w:hanging="480"/>
+      </w:pPr>
+    </w:lvl>
+    <w:lvl w:ilvl="1">
+      <w:numFmt w:val="bullet"/>
+      <w:lvlText w:val=" "/>
+      <w:lvlJc w:val="left"/>
+      <w:pPr>
+        <w:tabs>
+          <w:tab w:val="num" w:pos="720"/>
+        </w:tabs>
+        <w:ind w:left="1200" w:hanging="480"/>
+      </w:pPr>
+    </w:lvl>
+    <w:lvl w:ilvl="2">
+      <w:numFmt w:val="bullet"/>
+      <w:lvlText w:val=" "/>
+      <w:lvlJc w:val="left"/>
+      <w:pPr>
+        <w:tabs>
+          <w:tab w:val="num" w:pos="1440"/>
+        </w:tabs>
+        <w:ind w:left="1920" w:hanging="480"/>
+      </w:pPr>
+    </w:lvl>
+    <w:lvl w:ilvl="3">
+      <w:numFmt w:val="bullet"/>
+      <w:lvlText w:val=" "/>
+      <w:lvlJc w:val="left"/>
+      <w:pPr>
+        <w:tabs>
+          <w:tab w:val="num" w:pos="2160"/>
+        </w:tabs>
+        <w:ind w:left="2640" w:hanging="480"/>
+      </w:pPr>
+    </w:lvl>
+    <w:lvl w:ilvl="4">
+      <w:numFmt w:val="bullet"/>
+      <w:lvlText w:val=" "/>
+      <w:lvlJc w:val="left"/>
+      <w:pPr>
+        <w:tabs>
+          <w:tab w:val="num" w:pos="2880"/>
+        </w:tabs>
+        <w:ind w:left="3360" w:hanging="480"/>
+      </w:pPr>
+    </w:lvl>
+    <w:lvl w:ilvl="5">
+      <w:numFmt w:val="bullet"/>
+      <w:lvlText w:val=" "/>
+      <w:lvlJc w:val="left"/>
+      <w:pPr>
+        <w:tabs>
+          <w:tab w:val="num" w:pos="3600"/>
+        </w:tabs>
+        <w:ind w:left="4080" w:hanging="480"/>
+      </w:pPr>
+    </w:lvl>
+    <w:lvl w:ilvl="6">
+      <w:numFmt w:val="bullet"/>
+      <w:lvlText w:val=" "/>
+      <w:lvlJc w:val="left"/>
+      <w:pPr>
+        <w:tabs>
+          <w:tab w:val="num" w:pos="4320"/>
+        </w:tabs>
+        <w:ind w:left="4800" w:hanging="480"/>
+      </w:pPr>
+    </w:lvl>
+  </w:abstractNum>
+  <w:abstractNum w:abstractNumId="990">
+    <w:nsid w:val="1a9a18ed"/>
+    <w:multiLevelType w:val="multilevel"/>
+    <w:lvl w:ilvl="0">
+      <w:numFmt w:val="bullet"/>
+      <w:lvlText w:val=" "/>
+      <w:lvlJc w:val="left"/>
+      <w:pPr>
+        <w:tabs>
+          <w:tab w:val="num" w:pos="0"/>
+        </w:tabs>
+        <w:ind w:left="480" w:hanging="480"/>
+      </w:pPr>
+    </w:lvl>
+    <w:lvl w:ilvl="1">
+      <w:numFmt w:val="bullet"/>
+      <w:lvlText w:val=" "/>
+      <w:lvlJc w:val="left"/>
+      <w:pPr>
+        <w:tabs>
+          <w:tab w:val="num" w:pos="720"/>
+        </w:tabs>
+        <w:ind w:left="1200" w:hanging="480"/>
+      </w:pPr>
+    </w:lvl>
+    <w:lvl w:ilvl="2">
+      <w:numFmt w:val="bullet"/>
+      <w:lvlText w:val=" "/>
+      <w:lvlJc w:val="left"/>
+      <w:pPr>
+        <w:tabs>
+          <w:tab w:val="num" w:pos="1440"/>
+        </w:tabs>
+        <w:ind w:left="1920" w:hanging="480"/>
+      </w:pPr>
+    </w:lvl>
+    <w:lvl w:ilvl="3">
+      <w:numFmt w:val="bullet"/>
+      <w:lvlText w:val=" "/>
+      <w:lvlJc w:val="left"/>
+      <w:pPr>
+        <w:tabs>
+          <w:tab w:val="num" w:pos="2160"/>
+        </w:tabs>
+        <w:ind w:left="2640" w:hanging="480"/>
+      </w:pPr>
+    </w:lvl>
+    <w:lvl w:ilvl="4">
+      <w:numFmt w:val="bullet"/>
+      <w:lvlText w:val=" "/>
+      <w:lvlJc w:val="left"/>
+      <w:pPr>
+        <w:tabs>
+          <w:tab w:val="num" w:pos="2880"/>
+        </w:tabs>
+        <w:ind w:left="3360" w:hanging="480"/>
+      </w:pPr>
+    </w:lvl>
+    <w:lvl w:ilvl="5">
+      <w:numFmt w:val="bullet"/>
+      <w:lvlText w:val=" "/>
+      <w:lvlJc w:val="left"/>
+      <w:pPr>
+        <w:tabs>
+          <w:tab w:val="num" w:pos="3600"/>
+        </w:tabs>
+        <w:ind w:left="4080" w:hanging="480"/>
+      </w:pPr>
+    </w:lvl>
+    <w:lvl w:ilvl="6">
+      <w:numFmt w:val="bullet"/>
+      <w:lvlText w:val=" "/>
+      <w:lvlJc w:val="left"/>
+      <w:pPr>
+        <w:tabs>
+          <w:tab w:val="num" w:pos="4320"/>
+        </w:tabs>
+        <w:ind w:left="4800" w:hanging="480"/>
+      </w:pPr>
+    </w:lvl>
+  </w:abstractNum>
+  <w:num w:numId="1">
+    <w:abstractNumId w:val="0"/>
+  </w:num>
+  <w:num w:numId="1000">
+    <w:abstractNumId w:val="990"/>
+  </w:num>
+</w:numbering>
 </file>
 
 <file path=word/styles.xml><?xml version="1.0" encoding="utf-8"?>
@@ -144,7 +514,7 @@
     <w:qFormat/>
     <w:pPr>
       <w:widowControl/>
-      <w:overflowPunct w:val="false"/>
+      <w:overflowPunct w:val="true"/>
       <w:bidi w:val="0"/>
       <w:spacing w:lineRule="auto" w:line="360"/>
       <w:jc w:val="left"/>
@@ -229,256 +599,6 @@
     <w:name w:val="Line Numbering"/>
     <w:rPr/>
   </w:style>
-  <w:style w:type="character" w:styleId="KeywordTok" w:customStyle="1">
-    <w:name w:val="KeywordTok"/>
-    <w:qFormat/>
-    <w:rPr>
-      <w:color w:val="204A87"/>
-      <w:shd w:fill="F8F8F8" w:val="clear"/>
-    </w:rPr>
-  </w:style>
-  <w:style w:type="character" w:styleId="DataTypeTok" w:customStyle="1">
-    <w:name w:val="DataTypeTok"/>
-    <w:qFormat/>
-    <w:rPr>
-      <w:color w:val="204A87"/>
-      <w:shd w:fill="F8F8F8" w:val="clear"/>
-    </w:rPr>
-  </w:style>
-  <w:style w:type="character" w:styleId="DecValTok" w:customStyle="1">
-    <w:name w:val="DecValTok"/>
-    <w:qFormat/>
-    <w:rPr>
-      <w:color w:val="0000CF"/>
-      <w:shd w:fill="F8F8F8" w:val="clear"/>
-    </w:rPr>
-  </w:style>
-  <w:style w:type="character" w:styleId="BaseNTok" w:customStyle="1">
-    <w:name w:val="BaseNTok"/>
-    <w:qFormat/>
-    <w:rPr>
-      <w:color w:val="0000CF"/>
-      <w:shd w:fill="F8F8F8" w:val="clear"/>
-    </w:rPr>
-  </w:style>
-  <w:style w:type="character" w:styleId="FloatTok" w:customStyle="1">
-    <w:name w:val="FloatTok"/>
-    <w:qFormat/>
-    <w:rPr>
-      <w:color w:val="0000CF"/>
-      <w:shd w:fill="F8F8F8" w:val="clear"/>
-    </w:rPr>
-  </w:style>
-  <w:style w:type="character" w:styleId="ConstantTok" w:customStyle="1">
-    <w:name w:val="ConstantTok"/>
-    <w:qFormat/>
-    <w:rPr>
-      <w:color w:val="000000"/>
-      <w:shd w:fill="F8F8F8" w:val="clear"/>
-    </w:rPr>
-  </w:style>
-  <w:style w:type="character" w:styleId="CharTok" w:customStyle="1">
-    <w:name w:val="CharTok"/>
-    <w:qFormat/>
-    <w:rPr>
-      <w:color w:val="4E9A06"/>
-      <w:shd w:fill="F8F8F8" w:val="clear"/>
-    </w:rPr>
-  </w:style>
-  <w:style w:type="character" w:styleId="SpecialCharTok" w:customStyle="1">
-    <w:name w:val="SpecialCharTok"/>
-    <w:qFormat/>
-    <w:rPr>
-      <w:color w:val="000000"/>
-      <w:shd w:fill="F8F8F8" w:val="clear"/>
-    </w:rPr>
-  </w:style>
-  <w:style w:type="character" w:styleId="StringTok" w:customStyle="1">
-    <w:name w:val="StringTok"/>
-    <w:qFormat/>
-    <w:rPr>
-      <w:color w:val="4E9A06"/>
-      <w:shd w:fill="F8F8F8" w:val="clear"/>
-    </w:rPr>
-  </w:style>
-  <w:style w:type="character" w:styleId="VerbatimStringTok" w:customStyle="1">
-    <w:name w:val="VerbatimStringTok"/>
-    <w:qFormat/>
-    <w:rPr>
-      <w:color w:val="4E9A06"/>
-      <w:shd w:fill="F8F8F8" w:val="clear"/>
-    </w:rPr>
-  </w:style>
-  <w:style w:type="character" w:styleId="SpecialStringTok" w:customStyle="1">
-    <w:name w:val="SpecialStringTok"/>
-    <w:qFormat/>
-    <w:rPr>
-      <w:color w:val="4E9A06"/>
-      <w:shd w:fill="F8F8F8" w:val="clear"/>
-    </w:rPr>
-  </w:style>
-  <w:style w:type="character" w:styleId="ImportTok" w:customStyle="1">
-    <w:name w:val="ImportTok"/>
-    <w:qFormat/>
-    <w:rPr>
-      <w:shd w:fill="F8F8F8" w:val="clear"/>
-    </w:rPr>
-  </w:style>
-  <w:style w:type="character" w:styleId="CommentTok" w:customStyle="1">
-    <w:name w:val="CommentTok"/>
-    <w:qFormat/>
-    <w:rPr>
-      <w:i/>
-      <w:color w:val="8F5902"/>
-      <w:shd w:fill="F8F8F8" w:val="clear"/>
-    </w:rPr>
-  </w:style>
-  <w:style w:type="character" w:styleId="DocumentationTok" w:customStyle="1">
-    <w:name w:val="DocumentationTok"/>
-    <w:qFormat/>
-    <w:rPr>
-      <w:i/>
-      <w:color w:val="8F5902"/>
-      <w:shd w:fill="F8F8F8" w:val="clear"/>
-    </w:rPr>
-  </w:style>
-  <w:style w:type="character" w:styleId="AnnotationTok" w:customStyle="1">
-    <w:name w:val="AnnotationTok"/>
-    <w:qFormat/>
-    <w:rPr>
-      <w:i/>
-      <w:color w:val="8F5902"/>
-      <w:shd w:fill="F8F8F8" w:val="clear"/>
-    </w:rPr>
-  </w:style>
-  <w:style w:type="character" w:styleId="CommentVarTok" w:customStyle="1">
-    <w:name w:val="CommentVarTok"/>
-    <w:qFormat/>
-    <w:rPr>
-      <w:i/>
-      <w:color w:val="8F5902"/>
-      <w:shd w:fill="F8F8F8" w:val="clear"/>
-    </w:rPr>
-  </w:style>
-  <w:style w:type="character" w:styleId="OtherTok" w:customStyle="1">
-    <w:name w:val="OtherTok"/>
-    <w:qFormat/>
-    <w:rPr>
-      <w:color w:val="8F5902"/>
-      <w:shd w:fill="F8F8F8" w:val="clear"/>
-    </w:rPr>
-  </w:style>
-  <w:style w:type="character" w:styleId="FunctionTok" w:customStyle="1">
-    <w:name w:val="FunctionTok"/>
-    <w:qFormat/>
-    <w:rPr>
-      <w:color w:val="000000"/>
-      <w:shd w:fill="F8F8F8" w:val="clear"/>
-    </w:rPr>
-  </w:style>
-  <w:style w:type="character" w:styleId="VariableTok" w:customStyle="1">
-    <w:name w:val="VariableTok"/>
-    <w:qFormat/>
-    <w:rPr>
-      <w:color w:val="000000"/>
-      <w:shd w:fill="F8F8F8" w:val="clear"/>
-    </w:rPr>
-  </w:style>
-  <w:style w:type="character" w:styleId="ControlFlowTok" w:customStyle="1">
-    <w:name w:val="ControlFlowTok"/>
-    <w:qFormat/>
-    <w:rPr>
-      <w:color w:val="204A87"/>
-      <w:shd w:fill="F8F8F8" w:val="clear"/>
-    </w:rPr>
-  </w:style>
-  <w:style w:type="character" w:styleId="OperatorTok" w:customStyle="1">
-    <w:name w:val="OperatorTok"/>
-    <w:qFormat/>
-    <w:rPr>
-      <w:color w:val="CE5C00"/>
-      <w:shd w:fill="F8F8F8" w:val="clear"/>
-    </w:rPr>
-  </w:style>
-  <w:style w:type="character" w:styleId="BuiltInTok" w:customStyle="1">
-    <w:name w:val="BuiltInTok"/>
-    <w:qFormat/>
-    <w:rPr>
-      <w:shd w:fill="F8F8F8" w:val="clear"/>
-    </w:rPr>
-  </w:style>
-  <w:style w:type="character" w:styleId="ExtensionTok" w:customStyle="1">
-    <w:name w:val="ExtensionTok"/>
-    <w:qFormat/>
-    <w:rPr>
-      <w:shd w:fill="F8F8F8" w:val="clear"/>
-    </w:rPr>
-  </w:style>
-  <w:style w:type="character" w:styleId="PreprocessorTok" w:customStyle="1">
-    <w:name w:val="PreprocessorTok"/>
-    <w:qFormat/>
-    <w:rPr>
-      <w:i/>
-      <w:color w:val="8F5902"/>
-      <w:shd w:fill="F8F8F8" w:val="clear"/>
-    </w:rPr>
-  </w:style>
-  <w:style w:type="character" w:styleId="AttributeTok" w:customStyle="1">
-    <w:name w:val="AttributeTok"/>
-    <w:qFormat/>
-    <w:rPr>
-      <w:color w:val="C4A000"/>
-      <w:shd w:fill="F8F8F8" w:val="clear"/>
-    </w:rPr>
-  </w:style>
-  <w:style w:type="character" w:styleId="RegionMarkerTok" w:customStyle="1">
-    <w:name w:val="RegionMarkerTok"/>
-    <w:qFormat/>
-    <w:rPr>
-      <w:shd w:fill="F8F8F8" w:val="clear"/>
-    </w:rPr>
-  </w:style>
-  <w:style w:type="character" w:styleId="InformationTok" w:customStyle="1">
-    <w:name w:val="InformationTok"/>
-    <w:qFormat/>
-    <w:rPr>
-      <w:i/>
-      <w:color w:val="8F5902"/>
-      <w:shd w:fill="F8F8F8" w:val="clear"/>
-    </w:rPr>
-  </w:style>
-  <w:style w:type="character" w:styleId="WarningTok" w:customStyle="1">
-    <w:name w:val="WarningTok"/>
-    <w:qFormat/>
-    <w:rPr>
-      <w:i/>
-      <w:color w:val="8F5902"/>
-      <w:shd w:fill="F8F8F8" w:val="clear"/>
-    </w:rPr>
-  </w:style>
-  <w:style w:type="character" w:styleId="AlertTok" w:customStyle="1">
-    <w:name w:val="AlertTok"/>
-    <w:qFormat/>
-    <w:rPr>
-      <w:color w:val="EF2929"/>
-      <w:shd w:fill="F8F8F8" w:val="clear"/>
-    </w:rPr>
-  </w:style>
-  <w:style w:type="character" w:styleId="ErrorTok" w:customStyle="1">
-    <w:name w:val="ErrorTok"/>
-    <w:qFormat/>
-    <w:rPr>
-      <w:color w:val="A40000"/>
-      <w:shd w:fill="F8F8F8" w:val="clear"/>
-    </w:rPr>
-  </w:style>
-  <w:style w:type="character" w:styleId="NormalTok" w:customStyle="1">
-    <w:name w:val="NormalTok"/>
-    <w:qFormat/>
-    <w:rPr>
-      <w:shd w:fill="F8F8F8" w:val="clear"/>
-    </w:rPr>
-  </w:style>
   <w:style w:type="paragraph" w:styleId="Heading">
     <w:name w:val="Heading"/>
     <w:basedOn w:val="Normal"/>
@@ -495,7 +615,7 @@
     </w:rPr>
   </w:style>
   <w:style w:type="paragraph" w:styleId="TextBody">
-    <w:name w:val="Body Text"/>
+    <w:name w:val="Text Body"/>
     <w:basedOn w:val="Normal"/>
     <w:pPr>
       <w:spacing w:lineRule="auto" w:line="288" w:before="0" w:after="140"/>
@@ -541,7 +661,6 @@
     <w:name w:val="Header"/>
     <w:basedOn w:val="Normal"/>
     <w:pPr>
-      <w:suppressLineNumbers/>
       <w:tabs>
         <w:tab w:val="center" w:pos="4536" w:leader="none"/>
         <w:tab w:val="right" w:pos="9072" w:leader="none"/>
@@ -553,7 +672,6 @@
     <w:name w:val="Footer"/>
     <w:basedOn w:val="Normal"/>
     <w:pPr>
-      <w:suppressLineNumbers/>
       <w:tabs>
         <w:tab w:val="center" w:pos="4536" w:leader="none"/>
         <w:tab w:val="right" w:pos="9072" w:leader="none"/>
@@ -808,30 +926,279 @@
     <w:pPr/>
     <w:rPr/>
   </w:style>
-  <w:style w:type="paragraph" w:styleId="SourceCode" w:customStyle="1">
-    <w:name w:val="Source Code"/>
-    <w:basedOn w:val="Normal"/>
-    <w:link w:val="VerbatimChar"/>
-    <w:qFormat/>
-    <w:pPr>
-      <w:shd w:val="clear" w:fill="F8F8F8"/>
-    </w:pPr>
-    <w:rPr/>
-  </w:style>
-  <w:style w:type="paragraph" w:styleId="Subtitle">
-    <w:name w:val="Subtitle"/>
-    <w:basedOn w:val="Heading"/>
-    <w:qFormat/>
-    <w:pPr/>
-    <w:rPr/>
-  </w:style>
   <w:style w:type="numbering" w:styleId="WW8Num1">
     <w:name w:val="WW8Num1"/>
-    <w:qFormat/>
   </w:style>
   <w:style w:type="numbering" w:styleId="WW8Num2">
     <w:name w:val="WW8Num2"/>
-    <w:qFormat/>
+  </w:style>
+  <w:style w:type="paragraph" w:customStyle="1" w:styleId="SourceCode">
+    <w:name w:val="Source Code"/>
+    <w:basedOn w:val="Normal"/>
+    <w:link w:val="VerbatimChar"/>
+    <w:pPr>
+      <w:wordWrap w:val="off"/>
+      <w:shd w:val="clear" w:fill="f8f8f8"/>
+    </w:pPr>
+  </w:style>
+  <w:style w:type="character" w:customStyle="1" w:styleId="KeywordTok">
+    <w:name w:val="KeywordTok"/>
+    <w:basedOn w:val="VerbatimChar"/>
+    <w:rPr>
+      <w:color w:val="204a87"/>
+      <w:shd w:val="clear" w:fill="f8f8f8"/>
+      <w:b/>
+    </w:rPr>
+  </w:style>
+  <w:style w:type="character" w:customStyle="1" w:styleId="DataTypeTok">
+    <w:name w:val="DataTypeTok"/>
+    <w:basedOn w:val="VerbatimChar"/>
+    <w:rPr>
+      <w:color w:val="204a87"/>
+      <w:shd w:val="clear" w:fill="f8f8f8"/>
+    </w:rPr>
+  </w:style>
+  <w:style w:type="character" w:customStyle="1" w:styleId="DecValTok">
+    <w:name w:val="DecValTok"/>
+    <w:basedOn w:val="VerbatimChar"/>
+    <w:rPr>
+      <w:color w:val="0000cf"/>
+      <w:shd w:val="clear" w:fill="f8f8f8"/>
+    </w:rPr>
+  </w:style>
+  <w:style w:type="character" w:customStyle="1" w:styleId="BaseNTok">
+    <w:name w:val="BaseNTok"/>
+    <w:basedOn w:val="VerbatimChar"/>
+    <w:rPr>
+      <w:color w:val="0000cf"/>
+      <w:shd w:val="clear" w:fill="f8f8f8"/>
+    </w:rPr>
+  </w:style>
+  <w:style w:type="character" w:customStyle="1" w:styleId="FloatTok">
+    <w:name w:val="FloatTok"/>
+    <w:basedOn w:val="VerbatimChar"/>
+    <w:rPr>
+      <w:color w:val="0000cf"/>
+      <w:shd w:val="clear" w:fill="f8f8f8"/>
+    </w:rPr>
+  </w:style>
+  <w:style w:type="character" w:customStyle="1" w:styleId="ConstantTok">
+    <w:name w:val="ConstantTok"/>
+    <w:basedOn w:val="VerbatimChar"/>
+    <w:rPr>
+      <w:color w:val="000000"/>
+      <w:shd w:val="clear" w:fill="f8f8f8"/>
+    </w:rPr>
+  </w:style>
+  <w:style w:type="character" w:customStyle="1" w:styleId="CharTok">
+    <w:name w:val="CharTok"/>
+    <w:basedOn w:val="VerbatimChar"/>
+    <w:rPr>
+      <w:color w:val="4e9a06"/>
+      <w:shd w:val="clear" w:fill="f8f8f8"/>
+    </w:rPr>
+  </w:style>
+  <w:style w:type="character" w:customStyle="1" w:styleId="SpecialCharTok">
+    <w:name w:val="SpecialCharTok"/>
+    <w:basedOn w:val="VerbatimChar"/>
+    <w:rPr>
+      <w:color w:val="000000"/>
+      <w:shd w:val="clear" w:fill="f8f8f8"/>
+    </w:rPr>
+  </w:style>
+  <w:style w:type="character" w:customStyle="1" w:styleId="StringTok">
+    <w:name w:val="StringTok"/>
+    <w:basedOn w:val="VerbatimChar"/>
+    <w:rPr>
+      <w:color w:val="4e9a06"/>
+      <w:shd w:val="clear" w:fill="f8f8f8"/>
+    </w:rPr>
+  </w:style>
+  <w:style w:type="character" w:customStyle="1" w:styleId="VerbatimStringTok">
+    <w:name w:val="VerbatimStringTok"/>
+    <w:basedOn w:val="VerbatimChar"/>
+    <w:rPr>
+      <w:color w:val="4e9a06"/>
+      <w:shd w:val="clear" w:fill="f8f8f8"/>
+    </w:rPr>
+  </w:style>
+  <w:style w:type="character" w:customStyle="1" w:styleId="SpecialStringTok">
+    <w:name w:val="SpecialStringTok"/>
+    <w:basedOn w:val="VerbatimChar"/>
+    <w:rPr>
+      <w:color w:val="4e9a06"/>
+      <w:shd w:val="clear" w:fill="f8f8f8"/>
+    </w:rPr>
+  </w:style>
+  <w:style w:type="character" w:customStyle="1" w:styleId="ImportTok">
+    <w:name w:val="ImportTok"/>
+    <w:basedOn w:val="VerbatimChar"/>
+    <w:rPr>
+      <w:shd w:val="clear" w:fill="f8f8f8"/>
+    </w:rPr>
+  </w:style>
+  <w:style w:type="character" w:customStyle="1" w:styleId="CommentTok">
+    <w:name w:val="CommentTok"/>
+    <w:basedOn w:val="VerbatimChar"/>
+    <w:rPr>
+      <w:color w:val="8f5902"/>
+      <w:shd w:val="clear" w:fill="f8f8f8"/>
+      <w:i/>
+    </w:rPr>
+  </w:style>
+  <w:style w:type="character" w:customStyle="1" w:styleId="DocumentationTok">
+    <w:name w:val="DocumentationTok"/>
+    <w:basedOn w:val="VerbatimChar"/>
+    <w:rPr>
+      <w:color w:val="8f5902"/>
+      <w:shd w:val="clear" w:fill="f8f8f8"/>
+      <w:b/>
+      <w:i/>
+    </w:rPr>
+  </w:style>
+  <w:style w:type="character" w:customStyle="1" w:styleId="AnnotationTok">
+    <w:name w:val="AnnotationTok"/>
+    <w:basedOn w:val="VerbatimChar"/>
+    <w:rPr>
+      <w:color w:val="8f5902"/>
+      <w:shd w:val="clear" w:fill="f8f8f8"/>
+      <w:b/>
+      <w:i/>
+    </w:rPr>
+  </w:style>
+  <w:style w:type="character" w:customStyle="1" w:styleId="CommentVarTok">
+    <w:name w:val="CommentVarTok"/>
+    <w:basedOn w:val="VerbatimChar"/>
+    <w:rPr>
+      <w:color w:val="8f5902"/>
+      <w:shd w:val="clear" w:fill="f8f8f8"/>
+      <w:b/>
+      <w:i/>
+    </w:rPr>
+  </w:style>
+  <w:style w:type="character" w:customStyle="1" w:styleId="OtherTok">
+    <w:name w:val="OtherTok"/>
+    <w:basedOn w:val="VerbatimChar"/>
+    <w:rPr>
+      <w:color w:val="8f5902"/>
+      <w:shd w:val="clear" w:fill="f8f8f8"/>
+    </w:rPr>
+  </w:style>
+  <w:style w:type="character" w:customStyle="1" w:styleId="FunctionTok">
+    <w:name w:val="FunctionTok"/>
+    <w:basedOn w:val="VerbatimChar"/>
+    <w:rPr>
+      <w:color w:val="000000"/>
+      <w:shd w:val="clear" w:fill="f8f8f8"/>
+    </w:rPr>
+  </w:style>
+  <w:style w:type="character" w:customStyle="1" w:styleId="VariableTok">
+    <w:name w:val="VariableTok"/>
+    <w:basedOn w:val="VerbatimChar"/>
+    <w:rPr>
+      <w:color w:val="000000"/>
+      <w:shd w:val="clear" w:fill="f8f8f8"/>
+    </w:rPr>
+  </w:style>
+  <w:style w:type="character" w:customStyle="1" w:styleId="ControlFlowTok">
+    <w:name w:val="ControlFlowTok"/>
+    <w:basedOn w:val="VerbatimChar"/>
+    <w:rPr>
+      <w:color w:val="204a87"/>
+      <w:shd w:val="clear" w:fill="f8f8f8"/>
+      <w:b/>
+    </w:rPr>
+  </w:style>
+  <w:style w:type="character" w:customStyle="1" w:styleId="OperatorTok">
+    <w:name w:val="OperatorTok"/>
+    <w:basedOn w:val="VerbatimChar"/>
+    <w:rPr>
+      <w:color w:val="ce5c00"/>
+      <w:shd w:val="clear" w:fill="f8f8f8"/>
+      <w:b/>
+    </w:rPr>
+  </w:style>
+  <w:style w:type="character" w:customStyle="1" w:styleId="BuiltInTok">
+    <w:name w:val="BuiltInTok"/>
+    <w:basedOn w:val="VerbatimChar"/>
+    <w:rPr>
+      <w:shd w:val="clear" w:fill="f8f8f8"/>
+    </w:rPr>
+  </w:style>
+  <w:style w:type="character" w:customStyle="1" w:styleId="ExtensionTok">
+    <w:name w:val="ExtensionTok"/>
+    <w:basedOn w:val="VerbatimChar"/>
+    <w:rPr>
+      <w:shd w:val="clear" w:fill="f8f8f8"/>
+    </w:rPr>
+  </w:style>
+  <w:style w:type="character" w:customStyle="1" w:styleId="PreprocessorTok">
+    <w:name w:val="PreprocessorTok"/>
+    <w:basedOn w:val="VerbatimChar"/>
+    <w:rPr>
+      <w:color w:val="8f5902"/>
+      <w:shd w:val="clear" w:fill="f8f8f8"/>
+      <w:i/>
+    </w:rPr>
+  </w:style>
+  <w:style w:type="character" w:customStyle="1" w:styleId="AttributeTok">
+    <w:name w:val="AttributeTok"/>
+    <w:basedOn w:val="VerbatimChar"/>
+    <w:rPr>
+      <w:color w:val="c4a000"/>
+      <w:shd w:val="clear" w:fill="f8f8f8"/>
+    </w:rPr>
+  </w:style>
+  <w:style w:type="character" w:customStyle="1" w:styleId="RegionMarkerTok">
+    <w:name w:val="RegionMarkerTok"/>
+    <w:basedOn w:val="VerbatimChar"/>
+    <w:rPr>
+      <w:shd w:val="clear" w:fill="f8f8f8"/>
+    </w:rPr>
+  </w:style>
+  <w:style w:type="character" w:customStyle="1" w:styleId="InformationTok">
+    <w:name w:val="InformationTok"/>
+    <w:basedOn w:val="VerbatimChar"/>
+    <w:rPr>
+      <w:color w:val="8f5902"/>
+      <w:shd w:val="clear" w:fill="f8f8f8"/>
+      <w:b/>
+      <w:i/>
+    </w:rPr>
+  </w:style>
+  <w:style w:type="character" w:customStyle="1" w:styleId="WarningTok">
+    <w:name w:val="WarningTok"/>
+    <w:basedOn w:val="VerbatimChar"/>
+    <w:rPr>
+      <w:color w:val="8f5902"/>
+      <w:shd w:val="clear" w:fill="f8f8f8"/>
+      <w:b/>
+      <w:i/>
+    </w:rPr>
+  </w:style>
+  <w:style w:type="character" w:customStyle="1" w:styleId="AlertTok">
+    <w:name w:val="AlertTok"/>
+    <w:basedOn w:val="VerbatimChar"/>
+    <w:rPr>
+      <w:color w:val="ef2929"/>
+      <w:shd w:val="clear" w:fill="f8f8f8"/>
+    </w:rPr>
+  </w:style>
+  <w:style w:type="character" w:customStyle="1" w:styleId="ErrorTok">
+    <w:name w:val="ErrorTok"/>
+    <w:basedOn w:val="VerbatimChar"/>
+    <w:rPr>
+      <w:color w:val="a40000"/>
+      <w:shd w:val="clear" w:fill="f8f8f8"/>
+      <w:b/>
+    </w:rPr>
+  </w:style>
+  <w:style w:type="character" w:customStyle="1" w:styleId="NormalTok">
+    <w:name w:val="NormalTok"/>
+    <w:basedOn w:val="VerbatimChar"/>
+    <w:rPr>
+      <w:shd w:val="clear" w:fill="f8f8f8"/>
+    </w:rPr>
   </w:style>
 </w:styles>
 </file>

</xml_diff>

<commit_message>
Change the italic code in the bib file, as this seems to be messing things up
</commit_message>
<xml_diff>
--- a/ms.docx
+++ b/ms.docx
@@ -337,7 +337,7 @@
           <wp:inline>
             <wp:extent cx="914400" cy="1033272"/>
             <wp:effectExtent b="0" l="0" r="0" t="0"/>
-            <wp:docPr descr="Passer domesticus" id="1" name="Picture"/>
+            <wp:docPr descr="Passer domesticus" title="" id="1" name="Picture"/>
             <a:graphic>
               <a:graphicData uri="http://schemas.openxmlformats.org/drawingml/2006/picture">
                 <pic:pic>
@@ -1142,7 +1142,7 @@
     </w:lvl>
   </w:abstractNum>
   <w:abstractNum w:abstractNumId="990">
-    <w:nsid w:val="17cf96cc"/>
+    <w:nsid w:val="54d34cde"/>
     <w:multiLevelType w:val="multilevel"/>
     <w:lvl w:ilvl="0">
       <w:numFmt w:val="bullet"/>

</xml_diff>

<commit_message>
Add image files and updated manuscript with headers
</commit_message>
<xml_diff>
--- a/ms.docx
+++ b/ms.docx
@@ -305,7 +305,7 @@
     </w:p>
     <w:p>
       <w:pPr>
-        <w:pStyle w:val="BodyText"/>
+        <w:pStyle w:val="TextBody"/>
       </w:pPr>
       <w:r>
         <w:t xml:space="preserve">The focus of this manuscript is therefore not on Bumpus’ data or survival of sparrows</w:t>
@@ -456,7 +456,7 @@
     </w:p>
     <w:p>
       <w:pPr>
-        <w:pStyle w:val="BodyText"/>
+        <w:pStyle w:val="TextBody"/>
       </w:pPr>
       <w:r>
         <w:t xml:space="preserve">I performed an independent two-sample student’s t-test on sparrow total body length to test whether or not sparrows that died in the 1898 storm were larger than sparrows that survived. I assume that both groups of sparrows (dead and living) have equal variances, so the test statistic</w:t>
@@ -478,7 +478,7 @@
     </w:p>
     <w:p>
       <w:pPr>
-        <w:pStyle w:val="BodyText"/>
+        <w:pStyle w:val="TextBody"/>
       </w:pPr>
       <m:oMathPara>
         <m:oMathParaPr>
@@ -760,7 +760,7 @@
     </w:p>
     <w:p>
       <w:pPr>
-        <w:pStyle w:val="BodyText"/>
+        <w:pStyle w:val="TextBody"/>
       </w:pPr>
       <m:oMathPara>
         <m:oMathParaPr>
@@ -1020,7 +1020,7 @@
     </w:p>
     <w:p>
       <w:pPr>
-        <w:pStyle w:val="BodyText"/>
+        <w:pStyle w:val="TextBody"/>
       </w:pPr>
       <w:r>
         <w:t xml:space="preserve">Figure 2 shows the difference between total length in sparrows that survived versus sparrows that died. Overall, dead sparrows were 1.78 mm longer than living sparrows, and ranged between 152 and 163 mm. Living sparrows ranged between 153 and 160.25 mm (Figure 2).</w:t>
@@ -1153,7 +1153,7 @@
     </w:p>
     <w:p>
       <w:pPr>
-        <w:pStyle w:val="BodyText"/>
+        <w:pStyle w:val="TextBody"/>
       </w:pPr>
       <w:r>
         <w:t xml:space="preserve">Overall, this document demonstrates how high quality, professional looking documents can be written using Rmarkdown. The</w:t>
@@ -1225,7 +1225,7 @@
     </w:p>
     <w:p>
       <w:pPr>
-        <w:pStyle w:val="BodyText"/>
+        <w:pStyle w:val="TextBody"/>
       </w:pPr>
       <w:r>
         <w:t xml:space="preserve">Darwin, C. 1859. The Origin of Species. Penguin, New York.</w:t>
@@ -1233,7 +1233,7 @@
     </w:p>
     <w:p>
       <w:pPr>
-        <w:pStyle w:val="BodyText"/>
+        <w:pStyle w:val="TextBody"/>
       </w:pPr>
       <w:r>
         <w:t xml:space="preserve">Johnston, R. F., D. M. Niles, and S. A. Rohwer. 1972. Hermon Bumpus and natural selection in the House Sparrow</w:t>
@@ -1253,7 +1253,7 @@
     </w:p>
     <w:p>
       <w:pPr>
-        <w:pStyle w:val="BodyText"/>
+        <w:pStyle w:val="TextBody"/>
       </w:pPr>
       <w:r>
         <w:t xml:space="preserve">R Core Team. 2018. R: A language and environment for statistical computing. R Foundation for Statistical Computing, Vienna, Austria.</w:t>
@@ -2821,10 +2821,19 @@
   <w:p>
     <w:pPr>
       <w:pStyle w:val="Header"/>
+      <w:tabs>
+        <w:tab w:val="center" w:pos="4536" w:leader="none"/>
+        <w:tab w:val="right" w:pos="7857" w:leader="none"/>
+        <w:tab w:val="right" w:pos="9072" w:leader="none"/>
+      </w:tabs>
       <w:rPr/>
     </w:pPr>
     <w:r>
       <w:rPr/>
+      <w:t>MANUSCRIPT AUTHORS</w:t>
+      <w:tab/>
+      <w:tab/>
+      <w:t>MANUSCRIPT SHORT TITLE</w:t>
     </w:r>
   </w:p>
 </w:hdr>
@@ -2914,7 +2923,7 @@
     </w:lvl>
   </w:abstractNum>
   <w:abstractNum w:abstractNumId="990">
-    <w:nsid w:val="5217cebe"/>
+    <w:nsid w:val="5d6c9e67"/>
     <w:multiLevelType w:val="multilevel"/>
     <w:lvl w:ilvl="0">
       <w:numFmt w:val="bullet"/>
@@ -3023,7 +3032,7 @@
     <w:qFormat/>
     <w:pPr>
       <w:widowControl/>
-      <w:overflowPunct w:val="true"/>
+      <w:overflowPunct w:val="false"/>
       <w:bidi w:val="0"/>
       <w:spacing w:lineRule="auto" w:line="360"/>
       <w:jc w:val="left"/>
@@ -3124,7 +3133,7 @@
     </w:rPr>
   </w:style>
   <w:style w:type="paragraph" w:styleId="TextBody">
-    <w:name w:val="Text Body"/>
+    <w:name w:val="Body Text"/>
     <w:basedOn w:val="Normal"/>
     <w:pPr>
       <w:spacing w:lineRule="auto" w:line="288" w:before="0" w:after="140"/>
@@ -3170,6 +3179,7 @@
     <w:name w:val="Header"/>
     <w:basedOn w:val="Normal"/>
     <w:pPr>
+      <w:suppressLineNumbers/>
       <w:tabs>
         <w:tab w:val="center" w:pos="4536" w:leader="none"/>
         <w:tab w:val="right" w:pos="9072" w:leader="none"/>
@@ -3181,6 +3191,7 @@
     <w:name w:val="Footer"/>
     <w:basedOn w:val="Normal"/>
     <w:pPr>
+      <w:suppressLineNumbers/>
       <w:tabs>
         <w:tab w:val="center" w:pos="4536" w:leader="none"/>
         <w:tab w:val="right" w:pos="9072" w:leader="none"/>
@@ -3437,9 +3448,11 @@
   </w:style>
   <w:style w:type="numbering" w:styleId="WW8Num1">
     <w:name w:val="WW8Num1"/>
+    <w:qFormat/>
   </w:style>
   <w:style w:type="numbering" w:styleId="WW8Num2">
     <w:name w:val="WW8Num2"/>
+    <w:qFormat/>
   </w:style>
   <w:style w:type="paragraph" w:customStyle="1" w:styleId="SourceCode">
     <w:name w:val="Source Code"/>

</xml_diff>

<commit_message>
Update the manuscript notes
</commit_message>
<xml_diff>
--- a/ms.docx
+++ b/ms.docx
@@ -172,12 +172,11 @@
         <w:t xml:space="preserve">4LA</w:t>
       </w:r>
     </w:p>
+    <w:bookmarkStart w:id="21" w:name="abstract"/>
     <w:p>
       <w:pPr>
         <w:pStyle w:val="Heading1"/>
       </w:pPr>
-      <w:bookmarkStart w:id="21" w:name="abstract"/>
-      <w:bookmarkEnd w:id="21"/>
       <w:r>
         <w:t xml:space="preserve">Abstract</w:t>
       </w:r>
@@ -192,7 +191,7 @@
       <w:r>
         <w:t xml:space="preserve"> </w:t>
       </w:r>
-      <w:hyperlink r:id="rId22">
+      <w:hyperlink r:id="rId20">
         <w:r>
           <w:rPr>
             <w:rStyle w:val="Hyperlink"/>
@@ -207,12 +206,12 @@
         <w:t xml:space="preserve">as part of the Stirling Coding Club organisation.</w:t>
       </w:r>
     </w:p>
+    <w:bookmarkEnd w:id="21"/>
+    <w:bookmarkStart w:id="22" w:name="introduction"/>
     <w:p>
       <w:pPr>
         <w:pStyle w:val="Heading1"/>
       </w:pPr>
-      <w:bookmarkStart w:id="23" w:name="introduction"/>
-      <w:bookmarkEnd w:id="23"/>
       <w:r>
         <w:t xml:space="preserve">Introduction</w:t>
       </w:r>
@@ -222,10 +221,11 @@
         <w:pStyle w:val="FirstParagraph"/>
       </w:pPr>
       <w:r>
-        <w:t xml:space="preserve">In the late 1800s, there was a particulalry severe snowstorm in Providence, Rhode Island. At the time, Herman Bumpus was a professor of comparative zoology at Brown University. Bumpus noticed that the storm had a particularly negative effect on the local sparrow population (</w:t>
+        <w:t xml:space="preserve">In the late 1800s, there was a particularly severe snowstorm in Providence, Rhode Island. At the time, Herman Bumpus was a professor of comparative zoology at Brown University. Bumpus noticed that the storm had a particularly negative effect on the local sparrow population (</w:t>
       </w:r>
       <w:r>
         <w:rPr>
+          <w:iCs/>
           <w:i/>
         </w:rPr>
         <w:t xml:space="preserve">Passer domesticus</w:t>
@@ -237,17 +237,14 @@
         <w:t xml:space="preserve"> </w:t>
       </w:r>
       <w:r>
-        <w:t xml:space="preserve">(Darwin</w:t>
-      </w:r>
-      <w:r>
-        <w:t xml:space="preserve"> </w:t>
+        <w:t xml:space="preserve">(</w:t>
       </w:r>
       <w:hyperlink w:anchor="ref-Darwin1859">
         <w:r>
           <w:rPr>
             <w:rStyle w:val="Hyperlink"/>
           </w:rPr>
-          <w:t xml:space="preserve">1859</w:t>
+          <w:t xml:space="preserve">Darwin 1859</w:t>
         </w:r>
       </w:hyperlink>
       <w:r>
@@ -283,7 +280,7 @@
         <w:t xml:space="preserve"> </w:t>
       </w:r>
       <w:r>
-        <w:t xml:space="preserve">(e.g., Johnston et al.</w:t>
+        <w:t xml:space="preserve">(e.g.,</w:t>
       </w:r>
       <w:r>
         <w:t xml:space="preserve"> </w:t>
@@ -293,7 +290,7 @@
           <w:rPr>
             <w:rStyle w:val="Hyperlink"/>
           </w:rPr>
-          <w:t xml:space="preserve">1972</w:t>
+          <w:t xml:space="preserve">Johnston et al. 1972</w:t>
         </w:r>
       </w:hyperlink>
       <w:r>
@@ -315,6 +312,7 @@
       </w:r>
       <w:r>
         <w:rPr>
+          <w:iCs/>
           <w:i/>
         </w:rPr>
         <w:t xml:space="preserve">per se</w:t>
@@ -323,12 +321,12 @@
         <w:t xml:space="preserve">, but the process of scientific writing using Rmarkdown. I have chosen the Bumpus data set because it provides a useful tool for working through most key features of Rmarkdown that scientists might want to use when writing a manuscript. The example question that I will address through this data set and R analysis in Rmarkdown is whether or not increasing sparrow body length is associated with decreased survival following a storm.</w:t>
       </w:r>
     </w:p>
+    <w:bookmarkEnd w:id="22"/>
+    <w:bookmarkStart w:id="26" w:name="methods"/>
     <w:p>
       <w:pPr>
         <w:pStyle w:val="Heading1"/>
       </w:pPr>
-      <w:bookmarkStart w:id="24" w:name="methods"/>
-      <w:bookmarkEnd w:id="24"/>
       <w:r>
         <w:t xml:space="preserve">Methods</w:t>
       </w:r>
@@ -342,6 +340,7 @@
       </w:r>
       <w:r>
         <w:rPr>
+          <w:iCs/>
           <w:i/>
         </w:rPr>
         <w:t xml:space="preserve">Passer domesticus</w:t>
@@ -353,17 +352,14 @@
         <w:t xml:space="preserve"> </w:t>
       </w:r>
       <w:r>
-        <w:t xml:space="preserve">(Bumpus</w:t>
-      </w:r>
-      <w:r>
-        <w:t xml:space="preserve"> </w:t>
+        <w:t xml:space="preserve">(</w:t>
       </w:r>
       <w:hyperlink w:anchor="ref-Bumpus1898">
         <w:r>
           <w:rPr>
             <w:rStyle w:val="Hyperlink"/>
           </w:rPr>
-          <w:t xml:space="preserve">1898</w:t>
+          <w:t xml:space="preserve">Bumpus 1898</w:t>
         </w:r>
       </w:hyperlink>
       <w:r>
@@ -376,17 +372,14 @@
         <w:t xml:space="preserve"> </w:t>
       </w:r>
       <w:r>
-        <w:t xml:space="preserve">(Johnston et al.</w:t>
-      </w:r>
-      <w:r>
-        <w:t xml:space="preserve"> </w:t>
+        <w:t xml:space="preserve">(</w:t>
       </w:r>
       <w:hyperlink w:anchor="ref-Johnston1972">
         <w:r>
           <w:rPr>
             <w:rStyle w:val="Hyperlink"/>
           </w:rPr>
-          <w:t xml:space="preserve">1972</w:t>
+          <w:t xml:space="preserve">Johnston et al. 1972</w:t>
         </w:r>
       </w:hyperlink>
       <w:r>
@@ -398,25 +391,25 @@
     </w:p>
     <w:p>
       <w:pPr>
-        <w:pStyle w:val="FigureWithCaption"/>
+        <w:pStyle w:val="CaptionedFigure"/>
       </w:pPr>
       <w:r>
         <w:drawing>
           <wp:inline>
             <wp:extent cx="914400" cy="1033272"/>
             <wp:effectExtent b="0" l="0" r="0" t="0"/>
-            <wp:docPr descr="Passer domesticus" id="1" name="Picture"/>
+            <wp:docPr descr="Passer domesticus" title="" id="24" name="Picture"/>
             <a:graphic>
               <a:graphicData uri="http://schemas.openxmlformats.org/drawingml/2006/picture">
                 <pic:pic>
                   <pic:nvPicPr>
-                    <pic:cNvPr descr="images/sparrow.jpg" id="0" name="Picture"/>
+                    <pic:cNvPr descr="images/sparrow.jpg" id="25" name="Picture"/>
                     <pic:cNvPicPr>
                       <a:picLocks noChangeArrowheads="1" noChangeAspect="1"/>
                     </pic:cNvPicPr>
                   </pic:nvPicPr>
                   <pic:blipFill>
-                    <a:blip r:embed="rId25"/>
+                    <a:blip r:embed="rId23"/>
                     <a:stretch>
                       <a:fillRect/>
                     </a:stretch>
@@ -449,6 +442,7 @@
       </w:pPr>
       <w:r>
         <w:rPr>
+          <w:iCs/>
           <w:i/>
         </w:rPr>
         <w:t xml:space="preserve">Passer domesticus</w:t>
@@ -489,6 +483,9 @@
             <m:t>t</m:t>
           </m:r>
           <m:r>
+            <m:rPr>
+              <m:sty m:val="p"/>
+            </m:rPr>
             <m:t>=</m:t>
           </m:r>
           <m:f>
@@ -498,16 +495,16 @@
             <m:num>
               <m:sSub>
                 <m:e>
-                  <m:bar>
-                    <m:barPr>
-                      <m:pos m:val="top"/>
-                    </m:barPr>
+                  <m:acc>
+                    <m:accPr>
+                      <m:chr m:val="‾"/>
+                    </m:accPr>
                     <m:e>
                       <m:r>
                         <m:t>X</m:t>
                       </m:r>
                     </m:e>
-                  </m:bar>
+                  </m:acc>
                 </m:e>
                 <m:sub>
                   <m:r>
@@ -516,20 +513,23 @@
                 </m:sub>
               </m:sSub>
               <m:r>
+                <m:rPr>
+                  <m:sty m:val="p"/>
+                </m:rPr>
                 <m:t>−</m:t>
               </m:r>
               <m:sSub>
                 <m:e>
-                  <m:bar>
-                    <m:barPr>
-                      <m:pos m:val="top"/>
-                    </m:barPr>
+                  <m:acc>
+                    <m:accPr>
+                      <m:chr m:val="‾"/>
+                    </m:accPr>
                     <m:e>
                       <m:r>
                         <m:t>X</m:t>
                       </m:r>
                     </m:e>
-                  </m:bar>
+                  </m:acc>
                 </m:e>
                 <m:sub>
                   <m:r>
@@ -552,6 +552,9 @@
                 </m:sub>
               </m:sSub>
               <m:r>
+                <m:rPr>
+                  <m:sty m:val="p"/>
+                </m:rPr>
                 <m:t>×</m:t>
               </m:r>
               <m:rad>
@@ -585,6 +588,9 @@
                     </m:den>
                   </m:f>
                   <m:r>
+                    <m:rPr>
+                      <m:sty m:val="p"/>
+                    </m:rPr>
                     <m:t>+</m:t>
                   </m:r>
                   <m:f>
@@ -616,6 +622,9 @@
             </m:den>
           </m:f>
           <m:r>
+            <m:rPr>
+              <m:sty m:val="p"/>
+            </m:rPr>
             <m:t>.</m:t>
           </m:r>
         </m:oMath>
@@ -634,16 +643,16 @@
       <m:oMath>
         <m:sSub>
           <m:e>
-            <m:bar>
-              <m:barPr>
-                <m:pos m:val="top"/>
-              </m:barPr>
+            <m:acc>
+              <m:accPr>
+                <m:chr m:val="‾"/>
+              </m:accPr>
               <m:e>
                 <m:r>
                   <m:t>X</m:t>
                 </m:r>
               </m:e>
-            </m:bar>
+            </m:acc>
           </m:e>
           <m:sub>
             <m:r>
@@ -664,16 +673,16 @@
       <m:oMath>
         <m:sSub>
           <m:e>
-            <m:bar>
-              <m:barPr>
-                <m:pos m:val="top"/>
-              </m:barPr>
+            <m:acc>
+              <m:accPr>
+                <m:chr m:val="‾"/>
+              </m:accPr>
               <m:e>
                 <m:r>
                   <m:t>X</m:t>
                 </m:r>
               </m:e>
-            </m:bar>
+            </m:acc>
           </m:e>
           <m:sub>
             <m:r>
@@ -780,6 +789,9 @@
             </m:sub>
           </m:sSub>
           <m:r>
+            <m:rPr>
+              <m:sty m:val="p"/>
+            </m:rPr>
             <m:t>=</m:t>
           </m:r>
           <m:rad>
@@ -820,6 +832,9 @@
                     </m:sup>
                   </m:sSubSup>
                   <m:r>
+                    <m:rPr>
+                      <m:sty m:val="p"/>
+                    </m:rPr>
                     <m:t>+</m:t>
                   </m:r>
                   <m:sSubSup>
@@ -858,6 +873,9 @@
             </m:e>
           </m:rad>
           <m:r>
+            <m:rPr>
+              <m:sty m:val="p"/>
+            </m:rPr>
             <m:t>.</m:t>
           </m:r>
         </m:oMath>
@@ -963,17 +981,14 @@
         <w:t xml:space="preserve"> </w:t>
       </w:r>
       <w:r>
-        <w:t xml:space="preserve">(R Core Team</w:t>
-      </w:r>
-      <w:r>
-        <w:t xml:space="preserve"> </w:t>
+        <w:t xml:space="preserve">(</w:t>
       </w:r>
       <w:hyperlink w:anchor="ref-R2018">
         <w:r>
           <w:rPr>
             <w:rStyle w:val="Hyperlink"/>
           </w:rPr>
-          <w:t xml:space="preserve">2018</w:t>
+          <w:t xml:space="preserve">R Core Team 2018</w:t>
         </w:r>
       </w:hyperlink>
       <w:r>
@@ -983,12 +998,12 @@
         <w:t xml:space="preserve">.</w:t>
       </w:r>
     </w:p>
+    <w:bookmarkEnd w:id="26"/>
+    <w:bookmarkStart w:id="30" w:name="results"/>
     <w:p>
       <w:pPr>
         <w:pStyle w:val="Heading1"/>
       </w:pPr>
-      <w:bookmarkStart w:id="26" w:name="results"/>
-      <w:bookmarkEnd w:id="26"/>
       <w:r>
         <w:t xml:space="preserve">Results</w:t>
       </w:r>
@@ -1008,6 +1023,9 @@
           <m:t>P</m:t>
         </m:r>
         <m:r>
+          <m:rPr>
+            <m:sty m:val="p"/>
+          </m:rPr>
           <m:t>=</m:t>
         </m:r>
       </m:oMath>
@@ -1028,19 +1046,19 @@
     </w:p>
     <w:p>
       <w:pPr>
-        <w:pStyle w:val="FigureWithCaption"/>
+        <w:pStyle w:val="CaptionedFigure"/>
       </w:pPr>
       <w:r>
         <w:drawing>
           <wp:inline>
             <wp:extent cx="4620126" cy="4620126"/>
             <wp:effectExtent b="0" l="0" r="0" t="0"/>
-            <wp:docPr descr="Box plot of the total lengths of live and dead sparrows following a snowstorm in Providence, RI, as originally collected by Hermon Bumpus. The central horizontal line shows median values. Boxes and whiskers show inter-quartile ranges and extreme values, respectively." id="1" name="Picture"/>
+            <wp:docPr descr="Box plot of the total lengths of live and dead sparrows following a snowstorm in Providence, RI, as originally collected by Hermon Bumpus. The central horizontal line shows median values. Boxes and whiskers show inter-quartile ranges and extreme values, respectively." title="" id="28" name="Picture"/>
             <a:graphic>
               <a:graphicData uri="http://schemas.openxmlformats.org/drawingml/2006/picture">
                 <pic:pic>
                   <pic:nvPicPr>
-                    <pic:cNvPr descr="ms_files/figure-docx/unnamed-chunk-3-1.png" id="0" name="Picture"/>
+                    <pic:cNvPr descr="ms_files/figure-docx/unnamed-chunk-3-1.png" id="29" name="Picture"/>
                     <pic:cNvPicPr>
                       <a:picLocks noChangeArrowheads="1" noChangeAspect="1"/>
                     </pic:cNvPicPr>
@@ -1081,12 +1099,12 @@
         <w:t xml:space="preserve">Box plot of the total lengths of live and dead sparrows following a snowstorm in Providence, RI, as originally collected by Hermon Bumpus. The central horizontal line shows median values. Boxes and whiskers show inter-quartile ranges and extreme values, respectively.</w:t>
       </w:r>
     </w:p>
+    <w:bookmarkEnd w:id="30"/>
+    <w:bookmarkStart w:id="33" w:name="discussion"/>
     <w:p>
       <w:pPr>
         <w:pStyle w:val="Heading1"/>
       </w:pPr>
-      <w:bookmarkStart w:id="28" w:name="discussion"/>
-      <w:bookmarkEnd w:id="28"/>
       <w:r>
         <w:t xml:space="preserve">Discussion</w:t>
       </w:r>
@@ -1102,10 +1120,236 @@
         <w:t xml:space="preserve"> </w:t>
       </w:r>
       <w:r>
-        <w:t xml:space="preserve">(Bumpus</w:t>
-      </w:r>
-      <w:r>
-        <w:t xml:space="preserve"> </w:t>
+        <w:t xml:space="preserve">(</w:t>
+      </w:r>
+      <w:hyperlink w:anchor="ref-Bumpus1898">
+        <w:r>
+          <w:rPr>
+            <w:rStyle w:val="Hyperlink"/>
+          </w:rPr>
+          <w:t xml:space="preserve">Bumpus 1898</w:t>
+        </w:r>
+      </w:hyperlink>
+      <w:r>
+        <w:t xml:space="preserve">)</w:t>
+      </w:r>
+      <w:r>
+        <w:t xml:space="preserve"> </w:t>
+      </w:r>
+      <w:r>
+        <w:t xml:space="preserve">on the relationship between sparrow (</w:t>
+      </w:r>
+      <w:r>
+        <w:rPr>
+          <w:iCs/>
+          <w:i/>
+        </w:rPr>
+        <w:t xml:space="preserve">Passer domesticus</w:t>
+      </w:r>
+      <w:r>
+        <w:t xml:space="preserve">) total length and surival following an unusually severe storm. I found that sparrows that died in the storm were longer than sparrows that survived, which suggests that higher sparrow body length decreased survival. Of course, it is not possible to definitively conclude a causal relationship between any aspect of body size and sparrow survival</w:t>
+      </w:r>
+      <w:r>
+        <w:t xml:space="preserve">, and even the available data collected by Bumpus would permit a more thoughtful analysis than that conducted in this study (see</w:t>
+      </w:r>
+      <w:r>
+        <w:t xml:space="preserve"> </w:t>
+      </w:r>
+      <w:hyperlink w:anchor="appendix">
+        <w:r>
+          <w:rPr>
+            <w:rStyle w:val="Hyperlink"/>
+          </w:rPr>
+          <w:t xml:space="preserve">Appendix Table 1</w:t>
+        </w:r>
+      </w:hyperlink>
+      <w:r>
+        <w:t xml:space="preserve">).</w:t>
+      </w:r>
+    </w:p>
+    <w:p>
+      <w:pPr>
+        <w:pStyle w:val="TextBody"/>
+      </w:pPr>
+      <w:r>
+        <w:t xml:space="preserve">Overall, this document demonstrates how high quality, professional looking documents can be written using Rmarkdown. The</w:t>
+      </w:r>
+      <w:r>
+        <w:t xml:space="preserve"> </w:t>
+      </w:r>
+      <w:hyperlink r:id="rId31">
+        <w:r>
+          <w:rPr>
+            <w:rStyle w:val="Hyperlink"/>
+          </w:rPr>
+          <w:t xml:space="preserve">underlying code</w:t>
+        </w:r>
+      </w:hyperlink>
+      <w:r>
+        <w:t xml:space="preserve"> </w:t>
+      </w:r>
+      <w:r>
+        <w:t xml:space="preserve">for this manuscript is publicly available, along with</w:t>
+      </w:r>
+      <w:r>
+        <w:t xml:space="preserve"> </w:t>
+      </w:r>
+      <w:hyperlink r:id="rId32">
+        <w:r>
+          <w:rPr>
+            <w:rStyle w:val="Hyperlink"/>
+          </w:rPr>
+          <w:t xml:space="preserve">accompanying notes</w:t>
+        </w:r>
+      </w:hyperlink>
+      <w:r>
+        <w:t xml:space="preserve"> </w:t>
+      </w:r>
+      <w:r>
+        <w:t xml:space="preserve">to understand how it was written. By using Rmarkdown to write manuscripts, authors can more easily use version control (e.g., git) throughout the writing process. The ability to easily integrate citations though BibTeX, LaTeX tools, and dynamic R code can also make writing much more efficient and more enjoyable. Further, obtaining the benefits of using Rmarkdown does not need to come with the cost of isolating colleagues who prefer to work with Word or LaTeX because Rmarkdown can easily be converted to these formats (in the case of Word, with the push of a button). By learning all of the tools used in this manuscript, readers should have all of the necessary knowledge to get started writing and collaborating in Rmarkdown.</w:t>
+      </w:r>
+    </w:p>
+    <w:bookmarkEnd w:id="33"/>
+    <w:bookmarkStart w:id="40" w:name="references"/>
+    <w:p>
+      <w:pPr>
+        <w:pStyle w:val="Heading1"/>
+      </w:pPr>
+      <w:r>
+        <w:t xml:space="preserve">References</w:t>
+      </w:r>
+    </w:p>
+    <w:bookmarkStart w:id="39" w:name="refs"/>
+    <w:bookmarkStart w:id="34" w:name="ref-Bumpus1898"/>
+    <w:p>
+      <w:pPr>
+        <w:pStyle w:val="Bibliography"/>
+      </w:pPr>
+      <w:r>
+        <w:t xml:space="preserve">Bumpus, H. C. 1898.</w:t>
+      </w:r>
+      <w:r>
+        <w:t xml:space="preserve"> </w:t>
+      </w:r>
+      <w:r>
+        <w:t xml:space="preserve">Eleventh lecture. The elimination of the unfit as illustrated by the introduced sparrow,</w:t>
+      </w:r>
+      <w:r>
+        <w:t xml:space="preserve"> </w:t>
+      </w:r>
+      <w:r>
+        <w:rPr>
+          <w:iCs/>
+          <w:i/>
+        </w:rPr>
+        <w:t xml:space="preserve">Passer domesticus</w:t>
+      </w:r>
+      <w:r>
+        <w:t xml:space="preserve">. (A fourth contribution to the study of variation.)</w:t>
+      </w:r>
+      <w:r>
+        <w:t xml:space="preserve">. Biological Lectures: Woods Hole Marine Biological Laboratory 209–225.</w:t>
+      </w:r>
+    </w:p>
+    <w:bookmarkEnd w:id="34"/>
+    <w:bookmarkStart w:id="35" w:name="ref-Darwin1859"/>
+    <w:p>
+      <w:pPr>
+        <w:pStyle w:val="Bibliography"/>
+      </w:pPr>
+      <w:r>
+        <w:t xml:space="preserve">Darwin, C. 1859.</w:t>
+      </w:r>
+      <w:r>
+        <w:t xml:space="preserve"> </w:t>
+      </w:r>
+      <w:r>
+        <w:t xml:space="preserve">The Origin of Species</w:t>
+      </w:r>
+      <w:r>
+        <w:t xml:space="preserve">. Penguin, New York.</w:t>
+      </w:r>
+    </w:p>
+    <w:bookmarkEnd w:id="35"/>
+    <w:bookmarkStart w:id="36" w:name="ref-Johnston1972"/>
+    <w:p>
+      <w:pPr>
+        <w:pStyle w:val="Bibliography"/>
+      </w:pPr>
+      <w:r>
+        <w:t xml:space="preserve">Johnston, R. F., D. M. Niles, and S. A. Rohwer. 1972.</w:t>
+      </w:r>
+      <w:r>
+        <w:t xml:space="preserve"> </w:t>
+      </w:r>
+      <w:r>
+        <w:t xml:space="preserve">Hermon Bumpus and natural selection in the House Sparrow</w:t>
+      </w:r>
+      <w:r>
+        <w:t xml:space="preserve"> </w:t>
+      </w:r>
+      <w:r>
+        <w:rPr>
+          <w:iCs/>
+          <w:i/>
+        </w:rPr>
+        <w:t xml:space="preserve">Passer domesticus</w:t>
+      </w:r>
+      <w:r>
+        <w:t xml:space="preserve"> </w:t>
+      </w:r>
+      <w:r>
+        <w:t xml:space="preserve">. Evolution 26:20–31.</w:t>
+      </w:r>
+    </w:p>
+    <w:bookmarkEnd w:id="36"/>
+    <w:bookmarkStart w:id="38" w:name="ref-R2018"/>
+    <w:p>
+      <w:pPr>
+        <w:pStyle w:val="Bibliography"/>
+      </w:pPr>
+      <w:r>
+        <w:t xml:space="preserve">R Core Team. 2018.</w:t>
+      </w:r>
+      <w:r>
+        <w:t xml:space="preserve"> </w:t>
+      </w:r>
+      <w:hyperlink r:id="rId37">
+        <w:r>
+          <w:rPr>
+            <w:rStyle w:val="Hyperlink"/>
+          </w:rPr>
+          <w:t xml:space="preserve">R: A language and environment for statistical computing</w:t>
+        </w:r>
+      </w:hyperlink>
+      <w:r>
+        <w:t xml:space="preserve">. R Foundation for Statistical Computing, Vienna, Austria.</w:t>
+      </w:r>
+    </w:p>
+    <w:bookmarkEnd w:id="38"/>
+    <w:bookmarkEnd w:id="39"/>
+    <w:bookmarkEnd w:id="40"/>
+    <w:bookmarkStart w:id="42" w:name="appendix-table-1"/>
+    <w:p>
+      <w:pPr>
+        <w:pStyle w:val="Heading1"/>
+      </w:pPr>
+      <w:r>
+        <w:t xml:space="preserve">Appendix Table 1</w:t>
+      </w:r>
+    </w:p>
+    <w:p>
+      <w:pPr>
+        <w:pStyle w:val="FirstParagraph"/>
+      </w:pPr>
+      <w:r>
+        <w:t xml:space="preserve">An example table is shown below, which includes all of the variables collected by</w:t>
+      </w:r>
+      <w:r>
+        <w:t xml:space="preserve"> </w:t>
+      </w:r>
+      <w:r>
+        <w:t xml:space="preserve">Bumpus (</w:t>
       </w:r>
       <w:hyperlink w:anchor="ref-Bumpus1898">
         <w:r>
@@ -1122,187 +1366,12 @@
         <w:t xml:space="preserve"> </w:t>
       </w:r>
       <w:r>
-        <w:t xml:space="preserve">on the relationship between sparrow (</w:t>
-      </w:r>
-      <w:r>
-        <w:rPr>
-          <w:i/>
-        </w:rPr>
-        <w:t xml:space="preserve">Passer domesticus</w:t>
-      </w:r>
-      <w:r>
-        <w:t xml:space="preserve">) total length and surival following an unusually severe storm. I found that sparrows that died in the storm were longer than sparrows that survived, which suggests that higher sparrow body length decreased survival. Of course, it is not possible to definitively conclude a causal relationship between any aspect of body size and sparrow survival</w:t>
-      </w:r>
-      <w:r>
-        <w:t xml:space="preserve">, and even the available data collected by Bumpus would permit a more thoughtful analysis than that conducted in this study (see</w:t>
-      </w:r>
-      <w:r>
-        <w:t xml:space="preserve"> </w:t>
-      </w:r>
-      <w:hyperlink w:anchor="appendix">
-        <w:r>
-          <w:rPr>
-            <w:rStyle w:val="Hyperlink"/>
-          </w:rPr>
-          <w:t xml:space="preserve">Appendix Table 1</w:t>
-        </w:r>
-      </w:hyperlink>
-      <w:r>
-        <w:t xml:space="preserve">).</w:t>
-      </w:r>
-    </w:p>
-    <w:p>
-      <w:pPr>
-        <w:pStyle w:val="TextBody"/>
-      </w:pPr>
-      <w:r>
-        <w:t xml:space="preserve">Overall, this document demonstrates how high quality, professional looking documents can be written using Rmarkdown. The</w:t>
-      </w:r>
-      <w:r>
-        <w:t xml:space="preserve"> </w:t>
-      </w:r>
-      <w:hyperlink r:id="rId29">
-        <w:r>
-          <w:rPr>
-            <w:rStyle w:val="Hyperlink"/>
-          </w:rPr>
-          <w:t xml:space="preserve">underlying code</w:t>
-        </w:r>
-      </w:hyperlink>
-      <w:r>
-        <w:t xml:space="preserve"> </w:t>
-      </w:r>
-      <w:r>
-        <w:t xml:space="preserve">for this manuscript is publicly available, along with</w:t>
-      </w:r>
-      <w:r>
-        <w:t xml:space="preserve"> </w:t>
-      </w:r>
-      <w:hyperlink r:id="rId30">
-        <w:r>
-          <w:rPr>
-            <w:rStyle w:val="Hyperlink"/>
-          </w:rPr>
-          <w:t xml:space="preserve">accompanying notes</w:t>
-        </w:r>
-      </w:hyperlink>
-      <w:r>
-        <w:t xml:space="preserve"> </w:t>
-      </w:r>
-      <w:r>
-        <w:t xml:space="preserve">to understand how it was written. By using Rmarkdown to write manuscripts, authors can more easily use version control (e.g., git) throughout the writing process. The ability to easily integrate citations though BibTeX, LaTeX tools, and dynamic R code can also make writing much more efficient and more enjoyable. Further, obtaining the benefits of using Rmarkdown does not need to come with the cost of isolating colleagues who prefer to work with Word or LaTeX because Rmarkdown can easily be converted to these formats (in the case of Word, with the push of a button). By learning all of the tools used in this manuscript, readers should have all of the necessary knowledge to get started writing and collaborating in Rmarkdown.</w:t>
-      </w:r>
-    </w:p>
-    <w:p>
-      <w:pPr>
-        <w:pStyle w:val="Heading1"/>
-      </w:pPr>
-      <w:bookmarkStart w:id="31" w:name="references"/>
-      <w:bookmarkEnd w:id="31"/>
-      <w:r>
-        <w:t xml:space="preserve">References</w:t>
-      </w:r>
-    </w:p>
-    <w:p>
-      <w:pPr>
-        <w:pStyle w:val="FirstParagraph"/>
-      </w:pPr>
-      <w:r>
-        <w:t xml:space="preserve">Bumpus, H. C. 1898. Eleventh lecture. The elimination of the unfit as illustrated by the introduced sparrow,</w:t>
-      </w:r>
-      <w:r>
-        <w:t xml:space="preserve"> </w:t>
-      </w:r>
-      <w:r>
-        <w:rPr>
-          <w:i/>
-        </w:rPr>
-        <w:t xml:space="preserve">Passer domesticus</w:t>
-      </w:r>
-      <w:r>
-        <w:t xml:space="preserve">. (A fourth contribution to the study of variation.). Biological Lectures: Woods Hole Marine Biological Laboratory 209–225.</w:t>
-      </w:r>
-    </w:p>
-    <w:p>
-      <w:pPr>
-        <w:pStyle w:val="TextBody"/>
-      </w:pPr>
-      <w:r>
-        <w:t xml:space="preserve">Darwin, C. 1859. The Origin of Species. Penguin, New York.</w:t>
-      </w:r>
-    </w:p>
-    <w:p>
-      <w:pPr>
-        <w:pStyle w:val="TextBody"/>
-      </w:pPr>
-      <w:r>
-        <w:t xml:space="preserve">Johnston, R. F., D. M. Niles, and S. A. Rohwer. 1972. Hermon Bumpus and natural selection in the House Sparrow</w:t>
-      </w:r>
-      <w:r>
-        <w:t xml:space="preserve"> </w:t>
-      </w:r>
-      <w:r>
-        <w:rPr>
-          <w:i/>
-        </w:rPr>
-        <w:t xml:space="preserve">Passer domesticus</w:t>
-      </w:r>
-      <w:r>
-        <w:t xml:space="preserve">. Evolution 26:20–31.</w:t>
-      </w:r>
-    </w:p>
-    <w:p>
-      <w:pPr>
-        <w:pStyle w:val="TextBody"/>
-      </w:pPr>
-      <w:r>
-        <w:t xml:space="preserve">R Core Team. 2018. R: A language and environment for statistical computing. R Foundation for Statistical Computing, Vienna, Austria.</w:t>
-      </w:r>
-    </w:p>
-    <w:p>
-      <w:pPr>
-        <w:pStyle w:val="Heading1"/>
-      </w:pPr>
-      <w:bookmarkStart w:id="32" w:name="appendix-table-1"/>
-      <w:bookmarkEnd w:id="32"/>
-      <w:r>
-        <w:t xml:space="preserve">Appendix Table 1</w:t>
-      </w:r>
-    </w:p>
-    <w:p>
-      <w:pPr>
-        <w:pStyle w:val="FirstParagraph"/>
-      </w:pPr>
-      <w:r>
-        <w:t xml:space="preserve">An example table is shown below, which includes all of the variables collected by</w:t>
-      </w:r>
-      <w:r>
-        <w:t xml:space="preserve"> </w:t>
-      </w:r>
-      <w:r>
-        <w:t xml:space="preserve">Bumpus (</w:t>
-      </w:r>
-      <w:hyperlink w:anchor="ref-Bumpus1898">
-        <w:r>
-          <w:rPr>
-            <w:rStyle w:val="Hyperlink"/>
-          </w:rPr>
-          <w:t xml:space="preserve">1898</w:t>
-        </w:r>
-      </w:hyperlink>
-      <w:r>
-        <w:t xml:space="preserve">)</w:t>
-      </w:r>
-      <w:r>
-        <w:t xml:space="preserve"> </w:t>
-      </w:r>
-      <w:r>
         <w:t xml:space="preserve">for the first 10 measured sparrows. The full data set can be found online in</w:t>
       </w:r>
       <w:r>
         <w:t xml:space="preserve"> </w:t>
       </w:r>
-      <w:hyperlink r:id="rId33">
+      <w:hyperlink r:id="rId41">
         <w:r>
           <w:rPr>
             <w:rStyle w:val="Hyperlink"/>
@@ -1324,23 +1393,30 @@
     </w:p>
     <w:tbl>
       <w:tblPr>
-        <w:tblStyle w:val="TableNormal"/>
-        <w:tblW w:type="pct" w:w="0.0"/>
-        <w:tblLook w:firstRow="1"/>
+        <w:tblStyle w:val="Table"/>
+        <w:tblW w:type="pct" w:w="5000"/>
+        <w:tblLook w:firstRow="1" w:lastRow="0" w:firstColumn="0" w:lastColumn="0" w:noHBand="0" w:noVBand="0" w:val="0020"/>
         <w:tblCaption w:val="First ten rows of the original data set collected by Hermon Bumpus"/>
       </w:tblPr>
-      <w:tblGrid/>
+      <w:tblGrid>
+        <w:gridCol w:w="599"/>
+        <w:gridCol w:w="719"/>
+        <w:gridCol w:w="839"/>
+        <w:gridCol w:w="959"/>
+        <w:gridCol w:w="599"/>
+        <w:gridCol w:w="599"/>
+        <w:gridCol w:w="719"/>
+        <w:gridCol w:w="719"/>
+        <w:gridCol w:w="719"/>
+        <w:gridCol w:w="719"/>
+        <w:gridCol w:w="719"/>
+      </w:tblGrid>
       <w:tr>
         <w:trPr>
-          <w:cnfStyle w:firstRow="1"/>
+          <w:tblHeader w:val="true"/>
         </w:trPr>
         <w:tc>
-          <w:tcPr>
-            <w:tcBorders>
-              <w:bottom w:val="single"/>
-            </w:tcBorders>
-            <w:vAlign w:val="bottom"/>
-          </w:tcPr>
+          <w:tcPr/>
           <w:p>
             <w:pPr>
               <w:pStyle w:val="Compact"/>
@@ -1352,12 +1428,7 @@
           </w:p>
         </w:tc>
         <w:tc>
-          <w:tcPr>
-            <w:tcBorders>
-              <w:bottom w:val="single"/>
-            </w:tcBorders>
-            <w:vAlign w:val="bottom"/>
-          </w:tcPr>
+          <w:tcPr/>
           <w:p>
             <w:pPr>
               <w:pStyle w:val="Compact"/>
@@ -1369,12 +1440,7 @@
           </w:p>
         </w:tc>
         <w:tc>
-          <w:tcPr>
-            <w:tcBorders>
-              <w:bottom w:val="single"/>
-            </w:tcBorders>
-            <w:vAlign w:val="bottom"/>
-          </w:tcPr>
+          <w:tcPr/>
           <w:p>
             <w:pPr>
               <w:pStyle w:val="Compact"/>
@@ -1386,12 +1452,7 @@
           </w:p>
         </w:tc>
         <w:tc>
-          <w:tcPr>
-            <w:tcBorders>
-              <w:bottom w:val="single"/>
-            </w:tcBorders>
-            <w:vAlign w:val="bottom"/>
-          </w:tcPr>
+          <w:tcPr/>
           <w:p>
             <w:pPr>
               <w:pStyle w:val="Compact"/>
@@ -1403,12 +1464,7 @@
           </w:p>
         </w:tc>
         <w:tc>
-          <w:tcPr>
-            <w:tcBorders>
-              <w:bottom w:val="single"/>
-            </w:tcBorders>
-            <w:vAlign w:val="bottom"/>
-          </w:tcPr>
+          <w:tcPr/>
           <w:p>
             <w:pPr>
               <w:pStyle w:val="Compact"/>
@@ -1420,12 +1476,7 @@
           </w:p>
         </w:tc>
         <w:tc>
-          <w:tcPr>
-            <w:tcBorders>
-              <w:bottom w:val="single"/>
-            </w:tcBorders>
-            <w:vAlign w:val="bottom"/>
-          </w:tcPr>
+          <w:tcPr/>
           <w:p>
             <w:pPr>
               <w:pStyle w:val="Compact"/>
@@ -1437,12 +1488,7 @@
           </w:p>
         </w:tc>
         <w:tc>
-          <w:tcPr>
-            <w:tcBorders>
-              <w:bottom w:val="single"/>
-            </w:tcBorders>
-            <w:vAlign w:val="bottom"/>
-          </w:tcPr>
+          <w:tcPr/>
           <w:p>
             <w:pPr>
               <w:pStyle w:val="Compact"/>
@@ -1454,12 +1500,7 @@
           </w:p>
         </w:tc>
         <w:tc>
-          <w:tcPr>
-            <w:tcBorders>
-              <w:bottom w:val="single"/>
-            </w:tcBorders>
-            <w:vAlign w:val="bottom"/>
-          </w:tcPr>
+          <w:tcPr/>
           <w:p>
             <w:pPr>
               <w:pStyle w:val="Compact"/>
@@ -1471,12 +1512,7 @@
           </w:p>
         </w:tc>
         <w:tc>
-          <w:tcPr>
-            <w:tcBorders>
-              <w:bottom w:val="single"/>
-            </w:tcBorders>
-            <w:vAlign w:val="bottom"/>
-          </w:tcPr>
+          <w:tcPr/>
           <w:p>
             <w:pPr>
               <w:pStyle w:val="Compact"/>
@@ -1488,12 +1524,7 @@
           </w:p>
         </w:tc>
         <w:tc>
-          <w:tcPr>
-            <w:tcBorders>
-              <w:bottom w:val="single"/>
-            </w:tcBorders>
-            <w:vAlign w:val="bottom"/>
-          </w:tcPr>
+          <w:tcPr/>
           <w:p>
             <w:pPr>
               <w:pStyle w:val="Compact"/>
@@ -1505,12 +1536,7 @@
           </w:p>
         </w:tc>
         <w:tc>
-          <w:tcPr>
-            <w:tcBorders>
-              <w:bottom w:val="single"/>
-            </w:tcBorders>
-            <w:vAlign w:val="bottom"/>
-          </w:tcPr>
+          <w:tcPr/>
           <w:p>
             <w:pPr>
               <w:pStyle w:val="Compact"/>
@@ -1524,6 +1550,7 @@
       </w:tr>
       <w:tr>
         <w:tc>
+          <w:tcPr/>
           <w:p>
             <w:pPr>
               <w:pStyle w:val="Compact"/>
@@ -1535,6 +1562,7 @@
           </w:p>
         </w:tc>
         <w:tc>
+          <w:tcPr/>
           <w:p>
             <w:pPr>
               <w:pStyle w:val="Compact"/>
@@ -1546,6 +1574,7 @@
           </w:p>
         </w:tc>
         <w:tc>
+          <w:tcPr/>
           <w:p>
             <w:pPr>
               <w:pStyle w:val="Compact"/>
@@ -1557,6 +1586,7 @@
           </w:p>
         </w:tc>
         <w:tc>
+          <w:tcPr/>
           <w:p>
             <w:pPr>
               <w:pStyle w:val="Compact"/>
@@ -1568,6 +1598,7 @@
           </w:p>
         </w:tc>
         <w:tc>
+          <w:tcPr/>
           <w:p>
             <w:pPr>
               <w:pStyle w:val="Compact"/>
@@ -1579,6 +1610,7 @@
           </w:p>
         </w:tc>
         <w:tc>
+          <w:tcPr/>
           <w:p>
             <w:pPr>
               <w:pStyle w:val="Compact"/>
@@ -1590,6 +1622,7 @@
           </w:p>
         </w:tc>
         <w:tc>
+          <w:tcPr/>
           <w:p>
             <w:pPr>
               <w:pStyle w:val="Compact"/>
@@ -1601,6 +1634,7 @@
           </w:p>
         </w:tc>
         <w:tc>
+          <w:tcPr/>
           <w:p>
             <w:pPr>
               <w:pStyle w:val="Compact"/>
@@ -1612,6 +1646,7 @@
           </w:p>
         </w:tc>
         <w:tc>
+          <w:tcPr/>
           <w:p>
             <w:pPr>
               <w:pStyle w:val="Compact"/>
@@ -1623,6 +1658,7 @@
           </w:p>
         </w:tc>
         <w:tc>
+          <w:tcPr/>
           <w:p>
             <w:pPr>
               <w:pStyle w:val="Compact"/>
@@ -1634,6 +1670,7 @@
           </w:p>
         </w:tc>
         <w:tc>
+          <w:tcPr/>
           <w:p>
             <w:pPr>
               <w:pStyle w:val="Compact"/>
@@ -1647,6 +1684,7 @@
       </w:tr>
       <w:tr>
         <w:tc>
+          <w:tcPr/>
           <w:p>
             <w:pPr>
               <w:pStyle w:val="Compact"/>
@@ -1658,6 +1696,7 @@
           </w:p>
         </w:tc>
         <w:tc>
+          <w:tcPr/>
           <w:p>
             <w:pPr>
               <w:pStyle w:val="Compact"/>
@@ -1669,6 +1708,7 @@
           </w:p>
         </w:tc>
         <w:tc>
+          <w:tcPr/>
           <w:p>
             <w:pPr>
               <w:pStyle w:val="Compact"/>
@@ -1680,6 +1720,7 @@
           </w:p>
         </w:tc>
         <w:tc>
+          <w:tcPr/>
           <w:p>
             <w:pPr>
               <w:pStyle w:val="Compact"/>
@@ -1691,6 +1732,7 @@
           </w:p>
         </w:tc>
         <w:tc>
+          <w:tcPr/>
           <w:p>
             <w:pPr>
               <w:pStyle w:val="Compact"/>
@@ -1702,6 +1744,7 @@
           </w:p>
         </w:tc>
         <w:tc>
+          <w:tcPr/>
           <w:p>
             <w:pPr>
               <w:pStyle w:val="Compact"/>
@@ -1713,6 +1756,7 @@
           </w:p>
         </w:tc>
         <w:tc>
+          <w:tcPr/>
           <w:p>
             <w:pPr>
               <w:pStyle w:val="Compact"/>
@@ -1724,6 +1768,7 @@
           </w:p>
         </w:tc>
         <w:tc>
+          <w:tcPr/>
           <w:p>
             <w:pPr>
               <w:pStyle w:val="Compact"/>
@@ -1735,6 +1780,7 @@
           </w:p>
         </w:tc>
         <w:tc>
+          <w:tcPr/>
           <w:p>
             <w:pPr>
               <w:pStyle w:val="Compact"/>
@@ -1746,6 +1792,7 @@
           </w:p>
         </w:tc>
         <w:tc>
+          <w:tcPr/>
           <w:p>
             <w:pPr>
               <w:pStyle w:val="Compact"/>
@@ -1757,6 +1804,7 @@
           </w:p>
         </w:tc>
         <w:tc>
+          <w:tcPr/>
           <w:p>
             <w:pPr>
               <w:pStyle w:val="Compact"/>
@@ -1770,6 +1818,7 @@
       </w:tr>
       <w:tr>
         <w:tc>
+          <w:tcPr/>
           <w:p>
             <w:pPr>
               <w:pStyle w:val="Compact"/>
@@ -1781,6 +1830,7 @@
           </w:p>
         </w:tc>
         <w:tc>
+          <w:tcPr/>
           <w:p>
             <w:pPr>
               <w:pStyle w:val="Compact"/>
@@ -1792,6 +1842,7 @@
           </w:p>
         </w:tc>
         <w:tc>
+          <w:tcPr/>
           <w:p>
             <w:pPr>
               <w:pStyle w:val="Compact"/>
@@ -1803,6 +1854,7 @@
           </w:p>
         </w:tc>
         <w:tc>
+          <w:tcPr/>
           <w:p>
             <w:pPr>
               <w:pStyle w:val="Compact"/>
@@ -1814,6 +1866,7 @@
           </w:p>
         </w:tc>
         <w:tc>
+          <w:tcPr/>
           <w:p>
             <w:pPr>
               <w:pStyle w:val="Compact"/>
@@ -1825,6 +1878,7 @@
           </w:p>
         </w:tc>
         <w:tc>
+          <w:tcPr/>
           <w:p>
             <w:pPr>
               <w:pStyle w:val="Compact"/>
@@ -1836,6 +1890,7 @@
           </w:p>
         </w:tc>
         <w:tc>
+          <w:tcPr/>
           <w:p>
             <w:pPr>
               <w:pStyle w:val="Compact"/>
@@ -1847,6 +1902,7 @@
           </w:p>
         </w:tc>
         <w:tc>
+          <w:tcPr/>
           <w:p>
             <w:pPr>
               <w:pStyle w:val="Compact"/>
@@ -1858,6 +1914,7 @@
           </w:p>
         </w:tc>
         <w:tc>
+          <w:tcPr/>
           <w:p>
             <w:pPr>
               <w:pStyle w:val="Compact"/>
@@ -1869,6 +1926,7 @@
           </w:p>
         </w:tc>
         <w:tc>
+          <w:tcPr/>
           <w:p>
             <w:pPr>
               <w:pStyle w:val="Compact"/>
@@ -1880,6 +1938,7 @@
           </w:p>
         </w:tc>
         <w:tc>
+          <w:tcPr/>
           <w:p>
             <w:pPr>
               <w:pStyle w:val="Compact"/>
@@ -1893,6 +1952,7 @@
       </w:tr>
       <w:tr>
         <w:tc>
+          <w:tcPr/>
           <w:p>
             <w:pPr>
               <w:pStyle w:val="Compact"/>
@@ -1904,6 +1964,7 @@
           </w:p>
         </w:tc>
         <w:tc>
+          <w:tcPr/>
           <w:p>
             <w:pPr>
               <w:pStyle w:val="Compact"/>
@@ -1915,6 +1976,7 @@
           </w:p>
         </w:tc>
         <w:tc>
+          <w:tcPr/>
           <w:p>
             <w:pPr>
               <w:pStyle w:val="Compact"/>
@@ -1926,6 +1988,7 @@
           </w:p>
         </w:tc>
         <w:tc>
+          <w:tcPr/>
           <w:p>
             <w:pPr>
               <w:pStyle w:val="Compact"/>
@@ -1937,6 +2000,7 @@
           </w:p>
         </w:tc>
         <w:tc>
+          <w:tcPr/>
           <w:p>
             <w:pPr>
               <w:pStyle w:val="Compact"/>
@@ -1948,6 +2012,7 @@
           </w:p>
         </w:tc>
         <w:tc>
+          <w:tcPr/>
           <w:p>
             <w:pPr>
               <w:pStyle w:val="Compact"/>
@@ -1959,6 +2024,7 @@
           </w:p>
         </w:tc>
         <w:tc>
+          <w:tcPr/>
           <w:p>
             <w:pPr>
               <w:pStyle w:val="Compact"/>
@@ -1970,6 +2036,7 @@
           </w:p>
         </w:tc>
         <w:tc>
+          <w:tcPr/>
           <w:p>
             <w:pPr>
               <w:pStyle w:val="Compact"/>
@@ -1981,6 +2048,7 @@
           </w:p>
         </w:tc>
         <w:tc>
+          <w:tcPr/>
           <w:p>
             <w:pPr>
               <w:pStyle w:val="Compact"/>
@@ -1992,6 +2060,7 @@
           </w:p>
         </w:tc>
         <w:tc>
+          <w:tcPr/>
           <w:p>
             <w:pPr>
               <w:pStyle w:val="Compact"/>
@@ -2003,6 +2072,7 @@
           </w:p>
         </w:tc>
         <w:tc>
+          <w:tcPr/>
           <w:p>
             <w:pPr>
               <w:pStyle w:val="Compact"/>
@@ -2016,6 +2086,7 @@
       </w:tr>
       <w:tr>
         <w:tc>
+          <w:tcPr/>
           <w:p>
             <w:pPr>
               <w:pStyle w:val="Compact"/>
@@ -2027,6 +2098,7 @@
           </w:p>
         </w:tc>
         <w:tc>
+          <w:tcPr/>
           <w:p>
             <w:pPr>
               <w:pStyle w:val="Compact"/>
@@ -2038,6 +2110,7 @@
           </w:p>
         </w:tc>
         <w:tc>
+          <w:tcPr/>
           <w:p>
             <w:pPr>
               <w:pStyle w:val="Compact"/>
@@ -2049,6 +2122,7 @@
           </w:p>
         </w:tc>
         <w:tc>
+          <w:tcPr/>
           <w:p>
             <w:pPr>
               <w:pStyle w:val="Compact"/>
@@ -2060,6 +2134,7 @@
           </w:p>
         </w:tc>
         <w:tc>
+          <w:tcPr/>
           <w:p>
             <w:pPr>
               <w:pStyle w:val="Compact"/>
@@ -2071,6 +2146,7 @@
           </w:p>
         </w:tc>
         <w:tc>
+          <w:tcPr/>
           <w:p>
             <w:pPr>
               <w:pStyle w:val="Compact"/>
@@ -2082,6 +2158,7 @@
           </w:p>
         </w:tc>
         <w:tc>
+          <w:tcPr/>
           <w:p>
             <w:pPr>
               <w:pStyle w:val="Compact"/>
@@ -2093,6 +2170,7 @@
           </w:p>
         </w:tc>
         <w:tc>
+          <w:tcPr/>
           <w:p>
             <w:pPr>
               <w:pStyle w:val="Compact"/>
@@ -2104,6 +2182,7 @@
           </w:p>
         </w:tc>
         <w:tc>
+          <w:tcPr/>
           <w:p>
             <w:pPr>
               <w:pStyle w:val="Compact"/>
@@ -2115,6 +2194,7 @@
           </w:p>
         </w:tc>
         <w:tc>
+          <w:tcPr/>
           <w:p>
             <w:pPr>
               <w:pStyle w:val="Compact"/>
@@ -2126,6 +2206,7 @@
           </w:p>
         </w:tc>
         <w:tc>
+          <w:tcPr/>
           <w:p>
             <w:pPr>
               <w:pStyle w:val="Compact"/>
@@ -2139,6 +2220,7 @@
       </w:tr>
       <w:tr>
         <w:tc>
+          <w:tcPr/>
           <w:p>
             <w:pPr>
               <w:pStyle w:val="Compact"/>
@@ -2150,6 +2232,7 @@
           </w:p>
         </w:tc>
         <w:tc>
+          <w:tcPr/>
           <w:p>
             <w:pPr>
               <w:pStyle w:val="Compact"/>
@@ -2161,6 +2244,7 @@
           </w:p>
         </w:tc>
         <w:tc>
+          <w:tcPr/>
           <w:p>
             <w:pPr>
               <w:pStyle w:val="Compact"/>
@@ -2172,6 +2256,7 @@
           </w:p>
         </w:tc>
         <w:tc>
+          <w:tcPr/>
           <w:p>
             <w:pPr>
               <w:pStyle w:val="Compact"/>
@@ -2183,6 +2268,7 @@
           </w:p>
         </w:tc>
         <w:tc>
+          <w:tcPr/>
           <w:p>
             <w:pPr>
               <w:pStyle w:val="Compact"/>
@@ -2194,6 +2280,7 @@
           </w:p>
         </w:tc>
         <w:tc>
+          <w:tcPr/>
           <w:p>
             <w:pPr>
               <w:pStyle w:val="Compact"/>
@@ -2205,6 +2292,7 @@
           </w:p>
         </w:tc>
         <w:tc>
+          <w:tcPr/>
           <w:p>
             <w:pPr>
               <w:pStyle w:val="Compact"/>
@@ -2216,6 +2304,7 @@
           </w:p>
         </w:tc>
         <w:tc>
+          <w:tcPr/>
           <w:p>
             <w:pPr>
               <w:pStyle w:val="Compact"/>
@@ -2227,6 +2316,7 @@
           </w:p>
         </w:tc>
         <w:tc>
+          <w:tcPr/>
           <w:p>
             <w:pPr>
               <w:pStyle w:val="Compact"/>
@@ -2238,6 +2328,7 @@
           </w:p>
         </w:tc>
         <w:tc>
+          <w:tcPr/>
           <w:p>
             <w:pPr>
               <w:pStyle w:val="Compact"/>
@@ -2249,6 +2340,7 @@
           </w:p>
         </w:tc>
         <w:tc>
+          <w:tcPr/>
           <w:p>
             <w:pPr>
               <w:pStyle w:val="Compact"/>
@@ -2262,6 +2354,7 @@
       </w:tr>
       <w:tr>
         <w:tc>
+          <w:tcPr/>
           <w:p>
             <w:pPr>
               <w:pStyle w:val="Compact"/>
@@ -2273,6 +2366,7 @@
           </w:p>
         </w:tc>
         <w:tc>
+          <w:tcPr/>
           <w:p>
             <w:pPr>
               <w:pStyle w:val="Compact"/>
@@ -2284,6 +2378,7 @@
           </w:p>
         </w:tc>
         <w:tc>
+          <w:tcPr/>
           <w:p>
             <w:pPr>
               <w:pStyle w:val="Compact"/>
@@ -2295,6 +2390,7 @@
           </w:p>
         </w:tc>
         <w:tc>
+          <w:tcPr/>
           <w:p>
             <w:pPr>
               <w:pStyle w:val="Compact"/>
@@ -2306,6 +2402,7 @@
           </w:p>
         </w:tc>
         <w:tc>
+          <w:tcPr/>
           <w:p>
             <w:pPr>
               <w:pStyle w:val="Compact"/>
@@ -2317,6 +2414,7 @@
           </w:p>
         </w:tc>
         <w:tc>
+          <w:tcPr/>
           <w:p>
             <w:pPr>
               <w:pStyle w:val="Compact"/>
@@ -2328,6 +2426,7 @@
           </w:p>
         </w:tc>
         <w:tc>
+          <w:tcPr/>
           <w:p>
             <w:pPr>
               <w:pStyle w:val="Compact"/>
@@ -2339,6 +2438,7 @@
           </w:p>
         </w:tc>
         <w:tc>
+          <w:tcPr/>
           <w:p>
             <w:pPr>
               <w:pStyle w:val="Compact"/>
@@ -2350,6 +2450,7 @@
           </w:p>
         </w:tc>
         <w:tc>
+          <w:tcPr/>
           <w:p>
             <w:pPr>
               <w:pStyle w:val="Compact"/>
@@ -2361,6 +2462,7 @@
           </w:p>
         </w:tc>
         <w:tc>
+          <w:tcPr/>
           <w:p>
             <w:pPr>
               <w:pStyle w:val="Compact"/>
@@ -2372,6 +2474,7 @@
           </w:p>
         </w:tc>
         <w:tc>
+          <w:tcPr/>
           <w:p>
             <w:pPr>
               <w:pStyle w:val="Compact"/>
@@ -2385,6 +2488,7 @@
       </w:tr>
       <w:tr>
         <w:tc>
+          <w:tcPr/>
           <w:p>
             <w:pPr>
               <w:pStyle w:val="Compact"/>
@@ -2396,6 +2500,7 @@
           </w:p>
         </w:tc>
         <w:tc>
+          <w:tcPr/>
           <w:p>
             <w:pPr>
               <w:pStyle w:val="Compact"/>
@@ -2407,6 +2512,7 @@
           </w:p>
         </w:tc>
         <w:tc>
+          <w:tcPr/>
           <w:p>
             <w:pPr>
               <w:pStyle w:val="Compact"/>
@@ -2418,6 +2524,7 @@
           </w:p>
         </w:tc>
         <w:tc>
+          <w:tcPr/>
           <w:p>
             <w:pPr>
               <w:pStyle w:val="Compact"/>
@@ -2429,6 +2536,7 @@
           </w:p>
         </w:tc>
         <w:tc>
+          <w:tcPr/>
           <w:p>
             <w:pPr>
               <w:pStyle w:val="Compact"/>
@@ -2440,6 +2548,7 @@
           </w:p>
         </w:tc>
         <w:tc>
+          <w:tcPr/>
           <w:p>
             <w:pPr>
               <w:pStyle w:val="Compact"/>
@@ -2451,6 +2560,7 @@
           </w:p>
         </w:tc>
         <w:tc>
+          <w:tcPr/>
           <w:p>
             <w:pPr>
               <w:pStyle w:val="Compact"/>
@@ -2462,6 +2572,7 @@
           </w:p>
         </w:tc>
         <w:tc>
+          <w:tcPr/>
           <w:p>
             <w:pPr>
               <w:pStyle w:val="Compact"/>
@@ -2473,6 +2584,7 @@
           </w:p>
         </w:tc>
         <w:tc>
+          <w:tcPr/>
           <w:p>
             <w:pPr>
               <w:pStyle w:val="Compact"/>
@@ -2484,6 +2596,7 @@
           </w:p>
         </w:tc>
         <w:tc>
+          <w:tcPr/>
           <w:p>
             <w:pPr>
               <w:pStyle w:val="Compact"/>
@@ -2495,6 +2608,7 @@
           </w:p>
         </w:tc>
         <w:tc>
+          <w:tcPr/>
           <w:p>
             <w:pPr>
               <w:pStyle w:val="Compact"/>
@@ -2508,6 +2622,7 @@
       </w:tr>
       <w:tr>
         <w:tc>
+          <w:tcPr/>
           <w:p>
             <w:pPr>
               <w:pStyle w:val="Compact"/>
@@ -2519,6 +2634,7 @@
           </w:p>
         </w:tc>
         <w:tc>
+          <w:tcPr/>
           <w:p>
             <w:pPr>
               <w:pStyle w:val="Compact"/>
@@ -2530,6 +2646,7 @@
           </w:p>
         </w:tc>
         <w:tc>
+          <w:tcPr/>
           <w:p>
             <w:pPr>
               <w:pStyle w:val="Compact"/>
@@ -2541,6 +2658,7 @@
           </w:p>
         </w:tc>
         <w:tc>
+          <w:tcPr/>
           <w:p>
             <w:pPr>
               <w:pStyle w:val="Compact"/>
@@ -2552,6 +2670,7 @@
           </w:p>
         </w:tc>
         <w:tc>
+          <w:tcPr/>
           <w:p>
             <w:pPr>
               <w:pStyle w:val="Compact"/>
@@ -2563,6 +2682,7 @@
           </w:p>
         </w:tc>
         <w:tc>
+          <w:tcPr/>
           <w:p>
             <w:pPr>
               <w:pStyle w:val="Compact"/>
@@ -2574,6 +2694,7 @@
           </w:p>
         </w:tc>
         <w:tc>
+          <w:tcPr/>
           <w:p>
             <w:pPr>
               <w:pStyle w:val="Compact"/>
@@ -2585,6 +2706,7 @@
           </w:p>
         </w:tc>
         <w:tc>
+          <w:tcPr/>
           <w:p>
             <w:pPr>
               <w:pStyle w:val="Compact"/>
@@ -2596,6 +2718,7 @@
           </w:p>
         </w:tc>
         <w:tc>
+          <w:tcPr/>
           <w:p>
             <w:pPr>
               <w:pStyle w:val="Compact"/>
@@ -2607,6 +2730,7 @@
           </w:p>
         </w:tc>
         <w:tc>
+          <w:tcPr/>
           <w:p>
             <w:pPr>
               <w:pStyle w:val="Compact"/>
@@ -2618,6 +2742,7 @@
           </w:p>
         </w:tc>
         <w:tc>
+          <w:tcPr/>
           <w:p>
             <w:pPr>
               <w:pStyle w:val="Compact"/>
@@ -2631,6 +2756,7 @@
       </w:tr>
       <w:tr>
         <w:tc>
+          <w:tcPr/>
           <w:p>
             <w:pPr>
               <w:pStyle w:val="Compact"/>
@@ -2642,6 +2768,7 @@
           </w:p>
         </w:tc>
         <w:tc>
+          <w:tcPr/>
           <w:p>
             <w:pPr>
               <w:pStyle w:val="Compact"/>
@@ -2653,6 +2780,7 @@
           </w:p>
         </w:tc>
         <w:tc>
+          <w:tcPr/>
           <w:p>
             <w:pPr>
               <w:pStyle w:val="Compact"/>
@@ -2664,6 +2792,7 @@
           </w:p>
         </w:tc>
         <w:tc>
+          <w:tcPr/>
           <w:p>
             <w:pPr>
               <w:pStyle w:val="Compact"/>
@@ -2675,6 +2804,7 @@
           </w:p>
         </w:tc>
         <w:tc>
+          <w:tcPr/>
           <w:p>
             <w:pPr>
               <w:pStyle w:val="Compact"/>
@@ -2686,6 +2816,7 @@
           </w:p>
         </w:tc>
         <w:tc>
+          <w:tcPr/>
           <w:p>
             <w:pPr>
               <w:pStyle w:val="Compact"/>
@@ -2697,6 +2828,7 @@
           </w:p>
         </w:tc>
         <w:tc>
+          <w:tcPr/>
           <w:p>
             <w:pPr>
               <w:pStyle w:val="Compact"/>
@@ -2708,6 +2840,7 @@
           </w:p>
         </w:tc>
         <w:tc>
+          <w:tcPr/>
           <w:p>
             <w:pPr>
               <w:pStyle w:val="Compact"/>
@@ -2719,6 +2852,7 @@
           </w:p>
         </w:tc>
         <w:tc>
+          <w:tcPr/>
           <w:p>
             <w:pPr>
               <w:pStyle w:val="Compact"/>
@@ -2730,6 +2864,7 @@
           </w:p>
         </w:tc>
         <w:tc>
+          <w:tcPr/>
           <w:p>
             <w:pPr>
               <w:pStyle w:val="Compact"/>
@@ -2741,6 +2876,7 @@
           </w:p>
         </w:tc>
         <w:tc>
+          <w:tcPr/>
           <w:p>
             <w:pPr>
               <w:pStyle w:val="Compact"/>
@@ -2753,20 +2889,25 @@
         </w:tc>
       </w:tr>
     </w:tbl>
+    <w:bookmarkEnd w:id="42"/>
     <w:sectPr>
-      <w:headerReference w:type="default" r:id="rId8"/>
-      <w:footerReference w:type="default" r:id="rId9"/>
+      <w:headerReference r:id="rId9" w:type="default"/>
+      <w:footerReference r:id="rId10" w:type="default"/>
       <w:type w:val="nextPage"/>
-      <w:pgSz w:w="11906" w:h="16838"/>
-      <w:pgMar w:left="2552" w:right="1418" w:header="720" w:top="1418" w:footer="720" w:bottom="1134" w:gutter="0"/>
-      <w:lnNumType w:countBy="2" w:restart="continuous" w:distance="283"/>
+      <w:pgSz w:h="16838" w:w="11906"/>
+      <w:pgMar w:bottom="1134" w:footer="720" w:gutter="0" w:header="720" w:left="2552" w:right="1418" w:top="1418"/>
+      <w:lnNumType w:countBy="2" w:distance="283" w:restart="continuous"/>
       <w:pgNumType w:fmt="decimal"/>
       <w:formProt w:val="false"/>
       <w:textDirection w:val="lrTb"/>
-      <w:docGrid w:type="default" w:linePitch="360" w:charSpace="4294961151"/>
+      <w:docGrid w:charSpace="4294961151" w:linePitch="360" w:type="default"/>
     </w:sectPr>
   </w:body>
 </w:document>
+</file>
+
+<file path=word/comments.xml><?xml version="1.0" encoding="utf-8"?>
+<w:comments xmlns:w="http://schemas.openxmlformats.org/wordprocessingml/2006/main" xmlns:m="http://schemas.openxmlformats.org/officeDocument/2006/math" xmlns:r="http://schemas.openxmlformats.org/officeDocument/2006/relationships" xmlns:o="urn:schemas-microsoft-com:office:office" xmlns:v="urn:schemas-microsoft-com:vml" xmlns:w10="urn:schemas-microsoft-com:office:word" xmlns:a="http://schemas.openxmlformats.org/drawingml/2006/main" xmlns:pic="http://schemas.openxmlformats.org/drawingml/2006/picture" xmlns:wp="http://schemas.openxmlformats.org/drawingml/2006/wordprocessingDrawing"/>
 </file>
 
 <file path=word/footer1.xml><?xml version="1.0" encoding="utf-8"?>
@@ -2841,18 +2982,15 @@
 
 <file path=word/numbering.xml><?xml version="1.0" encoding="utf-8"?>
 <w:numbering xmlns:w="http://schemas.openxmlformats.org/wordprocessingml/2006/main">
-  <w:abstractNum w:abstractNumId="0">
-    <w:nsid w:val="e17f69ba"/>
+  <w:abstractNum w:abstractNumId="990">
+    <w:nsid w:val="A990"/>
     <w:multiLevelType w:val="multilevel"/>
     <w:lvl w:ilvl="0">
       <w:numFmt w:val="bullet"/>
       <w:lvlText w:val=" "/>
       <w:lvlJc w:val="left"/>
       <w:pPr>
-        <w:tabs>
-          <w:tab w:val="num" w:pos="0"/>
-        </w:tabs>
-        <w:ind w:left="480" w:hanging="480"/>
+        <w:ind w:left="720" w:hanging="480"/>
       </w:pPr>
     </w:lvl>
     <w:lvl w:ilvl="1">
@@ -2860,10 +2998,7 @@
       <w:lvlText w:val=" "/>
       <w:lvlJc w:val="left"/>
       <w:pPr>
-        <w:tabs>
-          <w:tab w:val="num" w:pos="720"/>
-        </w:tabs>
-        <w:ind w:left="1200" w:hanging="480"/>
+        <w:ind w:left="1440" w:hanging="480"/>
       </w:pPr>
     </w:lvl>
     <w:lvl w:ilvl="2">
@@ -2871,10 +3006,7 @@
       <w:lvlText w:val=" "/>
       <w:lvlJc w:val="left"/>
       <w:pPr>
-        <w:tabs>
-          <w:tab w:val="num" w:pos="1440"/>
-        </w:tabs>
-        <w:ind w:left="1920" w:hanging="480"/>
+        <w:ind w:left="2160" w:hanging="480"/>
       </w:pPr>
     </w:lvl>
     <w:lvl w:ilvl="3">
@@ -2882,10 +3014,7 @@
       <w:lvlText w:val=" "/>
       <w:lvlJc w:val="left"/>
       <w:pPr>
-        <w:tabs>
-          <w:tab w:val="num" w:pos="2160"/>
-        </w:tabs>
-        <w:ind w:left="2640" w:hanging="480"/>
+        <w:ind w:left="2880" w:hanging="480"/>
       </w:pPr>
     </w:lvl>
     <w:lvl w:ilvl="4">
@@ -2893,10 +3022,7 @@
       <w:lvlText w:val=" "/>
       <w:lvlJc w:val="left"/>
       <w:pPr>
-        <w:tabs>
-          <w:tab w:val="num" w:pos="2880"/>
-        </w:tabs>
-        <w:ind w:left="3360" w:hanging="480"/>
+        <w:ind w:left="3600" w:hanging="480"/>
       </w:pPr>
     </w:lvl>
     <w:lvl w:ilvl="5">
@@ -2904,10 +3030,7 @@
       <w:lvlText w:val=" "/>
       <w:lvlJc w:val="left"/>
       <w:pPr>
-        <w:tabs>
-          <w:tab w:val="num" w:pos="3600"/>
-        </w:tabs>
-        <w:ind w:left="4080" w:hanging="480"/>
+        <w:ind w:left="4320" w:hanging="480"/>
       </w:pPr>
     </w:lvl>
     <w:lvl w:ilvl="6">
@@ -2915,97 +3038,26 @@
       <w:lvlText w:val=" "/>
       <w:lvlJc w:val="left"/>
       <w:pPr>
-        <w:tabs>
-          <w:tab w:val="num" w:pos="4320"/>
-        </w:tabs>
-        <w:ind w:left="4800" w:hanging="480"/>
+        <w:ind w:left="5040" w:hanging="480"/>
       </w:pPr>
     </w:lvl>
-  </w:abstractNum>
-  <w:abstractNum w:abstractNumId="990">
-    <w:nsid w:val="f8727cf1"/>
-    <w:multiLevelType w:val="multilevel"/>
-    <w:lvl w:ilvl="0">
+    <w:lvl w:ilvl="7">
       <w:numFmt w:val="bullet"/>
       <w:lvlText w:val=" "/>
       <w:lvlJc w:val="left"/>
       <w:pPr>
-        <w:tabs>
-          <w:tab w:val="num" w:pos="0"/>
-        </w:tabs>
-        <w:ind w:left="480" w:hanging="480"/>
+        <w:ind w:left="5760" w:hanging="480"/>
       </w:pPr>
     </w:lvl>
-    <w:lvl w:ilvl="1">
+    <w:lvl w:ilvl="8">
       <w:numFmt w:val="bullet"/>
       <w:lvlText w:val=" "/>
       <w:lvlJc w:val="left"/>
       <w:pPr>
-        <w:tabs>
-          <w:tab w:val="num" w:pos="720"/>
-        </w:tabs>
-        <w:ind w:left="1200" w:hanging="480"/>
-      </w:pPr>
-    </w:lvl>
-    <w:lvl w:ilvl="2">
-      <w:numFmt w:val="bullet"/>
-      <w:lvlText w:val=" "/>
-      <w:lvlJc w:val="left"/>
-      <w:pPr>
-        <w:tabs>
-          <w:tab w:val="num" w:pos="1440"/>
-        </w:tabs>
-        <w:ind w:left="1920" w:hanging="480"/>
-      </w:pPr>
-    </w:lvl>
-    <w:lvl w:ilvl="3">
-      <w:numFmt w:val="bullet"/>
-      <w:lvlText w:val=" "/>
-      <w:lvlJc w:val="left"/>
-      <w:pPr>
-        <w:tabs>
-          <w:tab w:val="num" w:pos="2160"/>
-        </w:tabs>
-        <w:ind w:left="2640" w:hanging="480"/>
-      </w:pPr>
-    </w:lvl>
-    <w:lvl w:ilvl="4">
-      <w:numFmt w:val="bullet"/>
-      <w:lvlText w:val=" "/>
-      <w:lvlJc w:val="left"/>
-      <w:pPr>
-        <w:tabs>
-          <w:tab w:val="num" w:pos="2880"/>
-        </w:tabs>
-        <w:ind w:left="3360" w:hanging="480"/>
-      </w:pPr>
-    </w:lvl>
-    <w:lvl w:ilvl="5">
-      <w:numFmt w:val="bullet"/>
-      <w:lvlText w:val=" "/>
-      <w:lvlJc w:val="left"/>
-      <w:pPr>
-        <w:tabs>
-          <w:tab w:val="num" w:pos="3600"/>
-        </w:tabs>
-        <w:ind w:left="4080" w:hanging="480"/>
-      </w:pPr>
-    </w:lvl>
-    <w:lvl w:ilvl="6">
-      <w:numFmt w:val="bullet"/>
-      <w:lvlText w:val=" "/>
-      <w:lvlJc w:val="left"/>
-      <w:pPr>
-        <w:tabs>
-          <w:tab w:val="num" w:pos="4320"/>
-        </w:tabs>
-        <w:ind w:left="4800" w:hanging="480"/>
+        <w:ind w:left="6480" w:hanging="480"/>
       </w:pPr>
     </w:lvl>
   </w:abstractNum>
-  <w:num w:numId="1">
-    <w:abstractNumId w:val="0"/>
-  </w:num>
   <w:num w:numId="1000">
     <w:abstractNumId w:val="990"/>
   </w:num>
@@ -3013,99 +3065,99 @@
 </file>
 
 <file path=word/styles.xml><?xml version="1.0" encoding="utf-8"?>
-<w:styles xmlns:w="http://schemas.openxmlformats.org/wordprocessingml/2006/main" xmlns:w14="http://schemas.microsoft.com/office/word/2010/wordml" xmlns:mc="http://schemas.openxmlformats.org/markup-compatibility/2006" mc:Ignorable="w14">
+<w:styles xmlns:mc="http://schemas.openxmlformats.org/markup-compatibility/2006" xmlns:w="http://schemas.openxmlformats.org/wordprocessingml/2006/main" xmlns:w14="http://schemas.microsoft.com/office/word/2010/wordml" mc:Ignorable="w14">
   <w:docDefaults>
     <w:rPrDefault>
       <w:rPr>
-        <w:rFonts w:ascii="Liberation Serif" w:hAnsi="Liberation Serif" w:eastAsia="WenQuanYi Micro Hei" w:cs="Lohit Hindi"/>
+        <w:rFonts w:ascii="Liberation Serif" w:cs="Lohit Hindi" w:eastAsia="WenQuanYi Micro Hei" w:hAnsi="Liberation Serif"/>
         <w:sz w:val="20"/>
         <w:szCs w:val="24"/>
-        <w:lang w:val="en-GB" w:eastAsia="zh-CN" w:bidi="hi-IN"/>
+        <w:lang w:bidi="hi-IN" w:eastAsia="zh-CN" w:val="en-GB"/>
       </w:rPr>
     </w:rPrDefault>
     <w:pPrDefault>
       <w:pPr/>
     </w:pPrDefault>
   </w:docDefaults>
-  <w:style w:type="paragraph" w:styleId="Normal">
+  <w:style w:styleId="Normal" w:type="paragraph">
     <w:name w:val="Normal"/>
     <w:qFormat/>
     <w:pPr>
       <w:widowControl/>
       <w:overflowPunct w:val="false"/>
       <w:bidi w:val="0"/>
-      <w:spacing w:lineRule="auto" w:line="360"/>
+      <w:spacing w:line="360" w:lineRule="auto"/>
       <w:jc w:val="left"/>
       <w:textAlignment w:val="baseline"/>
     </w:pPr>
     <w:rPr>
-      <w:rFonts w:ascii="Times New Roman" w:hAnsi="Times New Roman" w:eastAsia="Times New Roman" w:cs="Times New Roman"/>
+      <w:rFonts w:ascii="Times New Roman" w:cs="Times New Roman" w:eastAsia="Times New Roman" w:hAnsi="Times New Roman"/>
       <w:color w:val="00000A"/>
       <w:sz w:val="24"/>
       <w:szCs w:val="20"/>
-      <w:lang w:val="en-US" w:eastAsia="zh-CN" w:bidi="ar-SA"/>
-    </w:rPr>
-  </w:style>
-  <w:style w:type="character" w:styleId="WW8Num1z0">
+      <w:lang w:bidi="ar-SA" w:eastAsia="zh-CN" w:val="en-US"/>
+    </w:rPr>
+  </w:style>
+  <w:style w:styleId="WW8Num1z0" w:type="character">
     <w:name w:val="WW8Num1z0"/>
     <w:qFormat/>
     <w:rPr>
-      <w:rFonts w:ascii="Times New Roman" w:hAnsi="Times New Roman" w:eastAsia="Times New Roman" w:cs="Times New Roman"/>
-    </w:rPr>
-  </w:style>
-  <w:style w:type="character" w:styleId="WW8Num1z1">
+      <w:rFonts w:ascii="Times New Roman" w:cs="Times New Roman" w:eastAsia="Times New Roman" w:hAnsi="Times New Roman"/>
+    </w:rPr>
+  </w:style>
+  <w:style w:styleId="WW8Num1z1" w:type="character">
     <w:name w:val="WW8Num1z1"/>
     <w:qFormat/>
     <w:rPr>
-      <w:rFonts w:ascii="Courier New" w:hAnsi="Courier New" w:cs="Courier New"/>
-    </w:rPr>
-  </w:style>
-  <w:style w:type="character" w:styleId="WW8Num1z2">
+      <w:rFonts w:ascii="Courier New" w:cs="Courier New" w:hAnsi="Courier New"/>
+    </w:rPr>
+  </w:style>
+  <w:style w:styleId="WW8Num1z2" w:type="character">
     <w:name w:val="WW8Num1z2"/>
     <w:qFormat/>
     <w:rPr>
-      <w:rFonts w:ascii="Wingdings" w:hAnsi="Wingdings" w:cs="Wingdings"/>
-    </w:rPr>
-  </w:style>
-  <w:style w:type="character" w:styleId="WW8Num1z3">
+      <w:rFonts w:ascii="Wingdings" w:cs="Wingdings" w:hAnsi="Wingdings"/>
+    </w:rPr>
+  </w:style>
+  <w:style w:styleId="WW8Num1z3" w:type="character">
     <w:name w:val="WW8Num1z3"/>
     <w:qFormat/>
     <w:rPr>
-      <w:rFonts w:ascii="Symbol" w:hAnsi="Symbol" w:cs="Symbol"/>
-    </w:rPr>
-  </w:style>
-  <w:style w:type="character" w:styleId="WW8Num2z0">
+      <w:rFonts w:ascii="Symbol" w:cs="Symbol" w:hAnsi="Symbol"/>
+    </w:rPr>
+  </w:style>
+  <w:style w:styleId="WW8Num2z0" w:type="character">
     <w:name w:val="WW8Num2z0"/>
     <w:qFormat/>
     <w:rPr>
-      <w:rFonts w:ascii="Symbol" w:hAnsi="Symbol" w:cs="Symbol"/>
-    </w:rPr>
-  </w:style>
-  <w:style w:type="character" w:styleId="WW8Num2z1">
+      <w:rFonts w:ascii="Symbol" w:cs="Symbol" w:hAnsi="Symbol"/>
+    </w:rPr>
+  </w:style>
+  <w:style w:styleId="WW8Num2z1" w:type="character">
     <w:name w:val="WW8Num2z1"/>
     <w:qFormat/>
     <w:rPr>
-      <w:rFonts w:ascii="Courier New" w:hAnsi="Courier New" w:cs="Courier New"/>
-    </w:rPr>
-  </w:style>
-  <w:style w:type="character" w:styleId="WW8Num2z2">
+      <w:rFonts w:ascii="Courier New" w:cs="Courier New" w:hAnsi="Courier New"/>
+    </w:rPr>
+  </w:style>
+  <w:style w:styleId="WW8Num2z2" w:type="character">
     <w:name w:val="WW8Num2z2"/>
     <w:qFormat/>
     <w:rPr>
-      <w:rFonts w:ascii="Wingdings" w:hAnsi="Wingdings" w:cs="Wingdings"/>
-    </w:rPr>
-  </w:style>
-  <w:style w:type="character" w:styleId="DefaultParagraphFont">
+      <w:rFonts w:ascii="Wingdings" w:cs="Wingdings" w:hAnsi="Wingdings"/>
+    </w:rPr>
+  </w:style>
+  <w:style w:styleId="DefaultParagraphFont" w:type="character">
     <w:name w:val="Default Paragraph Font"/>
     <w:qFormat/>
     <w:rPr/>
   </w:style>
-  <w:style w:type="character" w:styleId="PageNumber">
+  <w:style w:styleId="PageNumber" w:type="character">
     <w:name w:val="Page Number"/>
     <w:basedOn w:val="DefaultParagraphFont"/>
     <w:rPr/>
   </w:style>
-  <w:style w:type="character" w:styleId="InternetLink">
+  <w:style w:styleId="InternetLink" w:type="character">
     <w:name w:val="Internet Link"/>
     <w:basedOn w:val="DefaultParagraphFont"/>
     <w:rPr>
@@ -3113,34 +3165,34 @@
       <w:u w:val="single"/>
     </w:rPr>
   </w:style>
-  <w:style w:type="character" w:styleId="LineNumbering">
+  <w:style w:styleId="LineNumbering" w:type="character">
     <w:name w:val="Line Numbering"/>
     <w:rPr/>
   </w:style>
-  <w:style w:type="paragraph" w:styleId="Heading">
+  <w:style w:styleId="Heading" w:type="paragraph">
     <w:name w:val="Heading"/>
     <w:basedOn w:val="Normal"/>
     <w:next w:val="TextBody"/>
     <w:qFormat/>
     <w:pPr>
       <w:keepNext/>
-      <w:spacing w:before="240" w:after="120"/>
+      <w:spacing w:after="120" w:before="240"/>
     </w:pPr>
     <w:rPr>
-      <w:rFonts w:ascii="Liberation Sans" w:hAnsi="Liberation Sans" w:eastAsia="WenQuanYi Micro Hei" w:cs="Lohit Hindi"/>
+      <w:rFonts w:ascii="Liberation Sans" w:cs="Lohit Hindi" w:eastAsia="WenQuanYi Micro Hei" w:hAnsi="Liberation Sans"/>
       <w:sz w:val="28"/>
       <w:szCs w:val="28"/>
     </w:rPr>
   </w:style>
-  <w:style w:type="paragraph" w:styleId="TextBody">
+  <w:style w:styleId="TextBody" w:type="paragraph">
     <w:name w:val="Body Text"/>
     <w:basedOn w:val="Normal"/>
     <w:pPr>
-      <w:spacing w:lineRule="auto" w:line="288" w:before="0" w:after="140"/>
+      <w:spacing w:after="140" w:before="0" w:line="288" w:lineRule="auto"/>
     </w:pPr>
     <w:rPr/>
   </w:style>
-  <w:style w:type="paragraph" w:styleId="List">
+  <w:style w:styleId="List" w:type="paragraph">
     <w:name w:val="List"/>
     <w:basedOn w:val="TextBody"/>
     <w:pPr/>
@@ -3148,13 +3200,13 @@
       <w:rFonts w:cs="Lohit Hindi"/>
     </w:rPr>
   </w:style>
-  <w:style w:type="paragraph" w:styleId="Caption">
+  <w:style w:styleId="Caption" w:type="paragraph">
     <w:name w:val="Caption"/>
     <w:basedOn w:val="Normal"/>
     <w:qFormat/>
     <w:pPr>
       <w:suppressLineNumbers/>
-      <w:spacing w:before="120" w:after="120"/>
+      <w:spacing w:after="120" w:before="120"/>
     </w:pPr>
     <w:rPr>
       <w:rFonts w:cs="Lohit Hindi"/>
@@ -3164,7 +3216,7 @@
       <w:szCs w:val="24"/>
     </w:rPr>
   </w:style>
-  <w:style w:type="paragraph" w:styleId="Index">
+  <w:style w:styleId="Index" w:type="paragraph">
     <w:name w:val="Index"/>
     <w:basedOn w:val="Normal"/>
     <w:qFormat/>
@@ -3175,214 +3227,214 @@
       <w:rFonts w:cs="Lohit Hindi"/>
     </w:rPr>
   </w:style>
-  <w:style w:type="paragraph" w:styleId="Header">
+  <w:style w:styleId="Header" w:type="paragraph">
     <w:name w:val="Header"/>
     <w:basedOn w:val="Normal"/>
     <w:pPr>
       <w:suppressLineNumbers/>
       <w:tabs>
-        <w:tab w:val="center" w:pos="4536" w:leader="none"/>
-        <w:tab w:val="right" w:pos="9072" w:leader="none"/>
+        <w:tab w:leader="none" w:pos="4536" w:val="center"/>
+        <w:tab w:leader="none" w:pos="9072" w:val="right"/>
       </w:tabs>
     </w:pPr>
     <w:rPr/>
   </w:style>
-  <w:style w:type="paragraph" w:styleId="Footer">
+  <w:style w:styleId="Footer" w:type="paragraph">
     <w:name w:val="Footer"/>
     <w:basedOn w:val="Normal"/>
     <w:pPr>
       <w:suppressLineNumbers/>
       <w:tabs>
-        <w:tab w:val="center" w:pos="4536" w:leader="none"/>
-        <w:tab w:val="right" w:pos="9072" w:leader="none"/>
+        <w:tab w:leader="none" w:pos="4536" w:val="center"/>
+        <w:tab w:leader="none" w:pos="9072" w:val="right"/>
       </w:tabs>
     </w:pPr>
     <w:rPr/>
   </w:style>
-  <w:style w:type="paragraph" w:styleId="Abstract">
+  <w:style w:styleId="Abstract" w:type="paragraph">
     <w:name w:val="abstract"/>
     <w:basedOn w:val="Normal"/>
     <w:qFormat/>
     <w:pPr>
-      <w:spacing w:before="120" w:after="0"/>
+      <w:spacing w:after="0" w:before="120"/>
     </w:pPr>
     <w:rPr>
       <w:sz w:val="20"/>
     </w:rPr>
   </w:style>
-  <w:style w:type="paragraph" w:styleId="Abbreviations">
+  <w:style w:styleId="Abbreviations" w:type="paragraph">
     <w:name w:val="abbreviations"/>
     <w:basedOn w:val="Abstract"/>
     <w:next w:val="Normal"/>
     <w:qFormat/>
     <w:pPr>
       <w:tabs>
-        <w:tab w:val="left" w:pos="3402" w:leader="none"/>
+        <w:tab w:leader="none" w:pos="3402" w:val="left"/>
       </w:tabs>
-      <w:ind w:left="3402" w:hanging="3402"/>
+      <w:ind w:hanging="3402" w:left="3402"/>
     </w:pPr>
     <w:rPr/>
   </w:style>
-  <w:style w:type="paragraph" w:styleId="Title">
+  <w:style w:styleId="Title" w:type="paragraph">
     <w:name w:val="title"/>
     <w:basedOn w:val="Normal"/>
     <w:qFormat/>
     <w:pPr/>
     <w:rPr>
-      <w:rFonts w:ascii="Arial" w:hAnsi="Arial" w:cs="Arial"/>
+      <w:rFonts w:ascii="Arial" w:cs="Arial" w:hAnsi="Arial"/>
       <w:b/>
       <w:sz w:val="36"/>
     </w:rPr>
   </w:style>
-  <w:style w:type="paragraph" w:styleId="Heading1">
+  <w:style w:styleId="Heading1" w:type="paragraph">
     <w:name w:val="heading1"/>
     <w:basedOn w:val="Normal"/>
     <w:next w:val="Normal"/>
     <w:qFormat/>
     <w:pPr>
       <w:keepNext/>
-      <w:spacing w:before="240" w:after="180"/>
+      <w:spacing w:after="180" w:before="240"/>
     </w:pPr>
     <w:rPr>
-      <w:rFonts w:ascii="Arial" w:hAnsi="Arial" w:cs="Arial"/>
+      <w:rFonts w:ascii="Arial" w:cs="Arial" w:hAnsi="Arial"/>
       <w:b/>
       <w:sz w:val="32"/>
     </w:rPr>
   </w:style>
-  <w:style w:type="paragraph" w:styleId="Heading2">
+  <w:style w:styleId="Heading2" w:type="paragraph">
     <w:name w:val="heading2"/>
     <w:basedOn w:val="Normal"/>
     <w:next w:val="Normal"/>
     <w:qFormat/>
     <w:pPr>
       <w:keepNext/>
-      <w:spacing w:before="240" w:after="180"/>
+      <w:spacing w:after="180" w:before="240"/>
     </w:pPr>
     <w:rPr>
-      <w:rFonts w:ascii="Arial" w:hAnsi="Arial" w:cs="Arial"/>
+      <w:rFonts w:ascii="Arial" w:cs="Arial" w:hAnsi="Arial"/>
       <w:b/>
     </w:rPr>
   </w:style>
-  <w:style w:type="paragraph" w:styleId="Heading3">
+  <w:style w:styleId="Heading3" w:type="paragraph">
     <w:name w:val="heading3"/>
     <w:basedOn w:val="Normal"/>
     <w:next w:val="Normal"/>
     <w:qFormat/>
     <w:pPr>
       <w:keepNext/>
-      <w:spacing w:before="240" w:after="180"/>
+      <w:spacing w:after="180" w:before="240"/>
     </w:pPr>
     <w:rPr>
-      <w:rFonts w:ascii="Arial" w:hAnsi="Arial" w:cs="Arial"/>
+      <w:rFonts w:ascii="Arial" w:cs="Arial" w:hAnsi="Arial"/>
       <w:i/>
     </w:rPr>
   </w:style>
-  <w:style w:type="paragraph" w:styleId="Runin">
+  <w:style w:styleId="Runin" w:type="paragraph">
     <w:name w:val="run-in"/>
     <w:basedOn w:val="Normal"/>
     <w:next w:val="Normal"/>
     <w:qFormat/>
     <w:pPr>
       <w:keepNext/>
-      <w:spacing w:before="120" w:after="0"/>
+      <w:spacing w:after="0" w:before="120"/>
     </w:pPr>
     <w:rPr>
       <w:b/>
     </w:rPr>
   </w:style>
-  <w:style w:type="paragraph" w:styleId="Figurecitation">
+  <w:style w:styleId="Figurecitation" w:type="paragraph">
     <w:name w:val="figurecitation"/>
     <w:basedOn w:val="Normal"/>
     <w:qFormat/>
     <w:pPr>
       <w:pBdr>
-        <w:top w:val="single" w:sz="8" w:space="1" w:color="000001"/>
-        <w:left w:val="single" w:sz="8" w:space="4" w:color="000001"/>
-        <w:bottom w:val="single" w:sz="8" w:space="1" w:color="000001"/>
-        <w:right w:val="single" w:sz="8" w:space="4" w:color="000001"/>
+        <w:top w:color="000001" w:space="1" w:sz="8" w:val="single"/>
+        <w:left w:color="000001" w:space="4" w:sz="8" w:val="single"/>
+        <w:bottom w:color="000001" w:space="1" w:sz="8" w:val="single"/>
+        <w:right w:color="000001" w:space="4" w:sz="8" w:val="single"/>
       </w:pBdr>
     </w:pPr>
     <w:rPr>
-      <w:rFonts w:ascii="Arial" w:hAnsi="Arial" w:cs="Arial"/>
+      <w:rFonts w:ascii="Arial" w:cs="Arial" w:hAnsi="Arial"/>
       <w:b/>
       <w:sz w:val="36"/>
     </w:rPr>
   </w:style>
-  <w:style w:type="paragraph" w:styleId="Acknowledgements">
+  <w:style w:styleId="Acknowledgements" w:type="paragraph">
     <w:name w:val="acknowledgements"/>
     <w:basedOn w:val="Abstract"/>
     <w:next w:val="Normal"/>
     <w:qFormat/>
     <w:pPr>
-      <w:spacing w:before="240" w:after="0"/>
+      <w:spacing w:after="0" w:before="240"/>
     </w:pPr>
     <w:rPr/>
   </w:style>
-  <w:style w:type="paragraph" w:styleId="Author">
+  <w:style w:styleId="Author" w:type="paragraph">
     <w:name w:val="author"/>
     <w:basedOn w:val="Normal"/>
     <w:qFormat/>
     <w:pPr>
-      <w:spacing w:before="120" w:after="0"/>
+      <w:spacing w:after="0" w:before="120"/>
     </w:pPr>
     <w:rPr/>
   </w:style>
-  <w:style w:type="paragraph" w:styleId="Affiliation">
+  <w:style w:styleId="Affiliation" w:type="paragraph">
     <w:name w:val="affiliation"/>
     <w:basedOn w:val="Normal"/>
     <w:qFormat/>
     <w:pPr>
-      <w:spacing w:lineRule="auto" w:line="240" w:before="120" w:after="0"/>
+      <w:spacing w:after="0" w:before="120" w:line="240" w:lineRule="auto"/>
     </w:pPr>
     <w:rPr>
       <w:i/>
     </w:rPr>
   </w:style>
-  <w:style w:type="paragraph" w:styleId="Email">
+  <w:style w:styleId="Email" w:type="paragraph">
     <w:name w:val="email"/>
     <w:basedOn w:val="Normal"/>
     <w:qFormat/>
     <w:pPr>
-      <w:spacing w:lineRule="auto" w:line="240" w:before="120" w:after="0"/>
+      <w:spacing w:after="0" w:before="120" w:line="240" w:lineRule="auto"/>
     </w:pPr>
     <w:rPr>
       <w:sz w:val="20"/>
     </w:rPr>
   </w:style>
-  <w:style w:type="paragraph" w:styleId="Phone">
+  <w:style w:styleId="Phone" w:type="paragraph">
     <w:name w:val="phone"/>
     <w:basedOn w:val="Email"/>
     <w:qFormat/>
     <w:pPr/>
     <w:rPr/>
   </w:style>
-  <w:style w:type="paragraph" w:styleId="Fax">
+  <w:style w:styleId="Fax" w:type="paragraph">
     <w:name w:val="fax"/>
     <w:basedOn w:val="Email"/>
     <w:qFormat/>
     <w:pPr/>
     <w:rPr/>
   </w:style>
-  <w:style w:type="paragraph" w:styleId="Keywords">
+  <w:style w:styleId="Keywords" w:type="paragraph">
     <w:name w:val="keywords"/>
     <w:basedOn w:val="Normal"/>
     <w:next w:val="Normal"/>
     <w:qFormat/>
     <w:pPr>
-      <w:spacing w:before="120" w:after="0"/>
+      <w:spacing w:after="0" w:before="120"/>
     </w:pPr>
     <w:rPr>
       <w:i/>
     </w:rPr>
   </w:style>
-  <w:style w:type="paragraph" w:styleId="Extraaddress">
+  <w:style w:styleId="Extraaddress" w:type="paragraph">
     <w:name w:val="extraaddress"/>
     <w:basedOn w:val="Email"/>
     <w:qFormat/>
     <w:pPr/>
     <w:rPr/>
   </w:style>
-  <w:style w:type="paragraph" w:styleId="Reference">
+  <w:style w:styleId="Reference" w:type="paragraph">
     <w:name w:val="reference"/>
     <w:basedOn w:val="Normal"/>
     <w:qFormat/>
@@ -3391,54 +3443,54 @@
       <w:sz w:val="20"/>
     </w:rPr>
   </w:style>
-  <w:style w:type="paragraph" w:styleId="Equation">
+  <w:style w:styleId="Equation" w:type="paragraph">
     <w:name w:val="equation"/>
     <w:basedOn w:val="Normal"/>
     <w:next w:val="Normal"/>
     <w:qFormat/>
     <w:pPr>
-      <w:spacing w:before="120" w:after="120"/>
+      <w:spacing w:after="120" w:before="120"/>
       <w:jc w:val="center"/>
     </w:pPr>
     <w:rPr/>
   </w:style>
-  <w:style w:type="paragraph" w:styleId="Articlenote">
+  <w:style w:styleId="Articlenote" w:type="paragraph">
     <w:name w:val="articlenote"/>
     <w:basedOn w:val="Normal"/>
     <w:next w:val="Normal"/>
     <w:qFormat/>
     <w:pPr>
-      <w:spacing w:lineRule="auto" w:line="240"/>
+      <w:spacing w:line="240" w:lineRule="auto"/>
     </w:pPr>
     <w:rPr>
       <w:sz w:val="22"/>
     </w:rPr>
   </w:style>
-  <w:style w:type="paragraph" w:styleId="Figlegend">
+  <w:style w:styleId="Figlegend" w:type="paragraph">
     <w:name w:val="figlegend"/>
     <w:basedOn w:val="Normal"/>
     <w:next w:val="Normal"/>
     <w:qFormat/>
     <w:pPr>
-      <w:spacing w:before="120" w:after="0"/>
+      <w:spacing w:after="0" w:before="120"/>
     </w:pPr>
     <w:rPr>
       <w:sz w:val="20"/>
     </w:rPr>
   </w:style>
-  <w:style w:type="paragraph" w:styleId="Tablelegend">
+  <w:style w:styleId="Tablelegend" w:type="paragraph">
     <w:name w:val="tablelegend"/>
     <w:basedOn w:val="Normal"/>
     <w:next w:val="Normal"/>
     <w:qFormat/>
     <w:pPr>
-      <w:spacing w:before="120" w:after="0"/>
+      <w:spacing w:after="0" w:before="120"/>
     </w:pPr>
     <w:rPr>
       <w:sz w:val="20"/>
     </w:rPr>
   </w:style>
-  <w:style w:type="paragraph" w:styleId="Url">
+  <w:style w:styleId="Url" w:type="paragraph">
     <w:name w:val="url"/>
     <w:basedOn w:val="Email"/>
     <w:next w:val="Normal"/>
@@ -3446,11 +3498,11 @@
     <w:pPr/>
     <w:rPr/>
   </w:style>
-  <w:style w:type="numbering" w:styleId="WW8Num1">
+  <w:style w:styleId="WW8Num1" w:type="numbering">
     <w:name w:val="WW8Num1"/>
     <w:qFormat/>
   </w:style>
-  <w:style w:type="numbering" w:styleId="WW8Num2">
+  <w:style w:styleId="WW8Num2" w:type="numbering">
     <w:name w:val="WW8Num2"/>
     <w:qFormat/>
   </w:style>

</xml_diff>

<commit_message>
Update slides and document
</commit_message>
<xml_diff>
--- a/ms.docx
+++ b/ms.docx
@@ -960,7 +960,7 @@
         <w:t xml:space="preserve"> </w:t>
       </w:r>
       <w:r>
-        <w:t xml:space="preserve">are the sample standard deviations for sparrows that died and lived, respectively. I conduceted the two sample t-test using the</w:t>
+        <w:t xml:space="preserve">are the sample standard deviations for sparrows that died and lived, respectively. I conducted the two sample t-test using the</w:t>
       </w:r>
       <w:r>
         <w:t xml:space="preserve"> </w:t>
@@ -1148,6 +1148,9 @@
       </w:r>
       <w:r>
         <w:t xml:space="preserve">) total length and surival following an unusually severe storm. I found that sparrows that died in the storm were longer than sparrows that survived, which suggests that higher sparrow body length decreased survival. Of course, it is not possible to definitively conclude a causal relationship between any aspect of body size and sparrow survival</w:t>
+      </w:r>
+      <w:r>
+        <w:t xml:space="preserve"> </w:t>
       </w:r>
       <w:r>
         <w:t xml:space="preserve">, and even the available data collected by Bumpus would permit a more thoughtful analysis than that conducted in this study (see</w:t>

</xml_diff>